<commit_message>
Adds pull and start of branches
</commit_message>
<xml_diff>
--- a/GitInstructionsdocx.docx
+++ b/GitInstructionsdocx.docx
@@ -6,31 +6,311 @@
       <w:pPr>
         <w:jc w:val="center"/>
         <w:rPr>
-          <w:sz w:val="36"/>
-          <w:szCs w:val="36"/>
+          <w:sz w:val="32"/>
+          <w:szCs w:val="32"/>
         </w:rPr>
       </w:pPr>
       <w:r>
         <w:rPr>
-          <w:sz w:val="36"/>
-          <w:szCs w:val="36"/>
+          <w:sz w:val="32"/>
+          <w:szCs w:val="32"/>
         </w:rPr>
+        <w:t>Essential Git Commands</w:t>
+      </w:r>
+    </w:p>
+    <w:sdt>
+      <w:sdtPr>
+        <w:id w:val="-1947839981"/>
+        <w:docPartObj>
+          <w:docPartGallery w:val="Table of Contents"/>
+          <w:docPartUnique/>
+        </w:docPartObj>
+      </w:sdtPr>
+      <w:sdtEndPr>
+        <w:rPr>
+          <w:rFonts w:asciiTheme="minorHAnsi" w:eastAsiaTheme="minorHAnsi" w:hAnsiTheme="minorHAnsi" w:cstheme="minorBidi"/>
+          <w:b/>
+          <w:bCs/>
+          <w:noProof/>
+          <w:color w:val="auto"/>
+          <w:sz w:val="22"/>
+          <w:szCs w:val="22"/>
+        </w:rPr>
+      </w:sdtEndPr>
+      <w:sdtContent>
+        <w:p>
+          <w:pPr>
+            <w:pStyle w:val="TOCHeading"/>
+          </w:pPr>
+          <w:r>
+            <w:t>Contents</w:t>
+          </w:r>
+        </w:p>
+        <w:p>
+          <w:pPr>
+            <w:pStyle w:val="TOC1"/>
+            <w:tabs>
+              <w:tab w:val="right" w:leader="dot" w:pos="9350"/>
+            </w:tabs>
+            <w:rPr>
+              <w:noProof/>
+            </w:rPr>
+          </w:pPr>
+          <w:r>
+            <w:fldChar w:fldCharType="begin"/>
+          </w:r>
+          <w:r>
+            <w:instrText xml:space="preserve"> TOC \o "1-3" \h \z \u </w:instrText>
+          </w:r>
+          <w:r>
+            <w:fldChar w:fldCharType="separate"/>
+          </w:r>
+          <w:hyperlink w:anchor="_Toc478387586" w:history="1">
+            <w:r>
+              <w:rPr>
+                <w:rStyle w:val="Hyperlink"/>
+                <w:noProof/>
+              </w:rPr>
+              <w:t>GitHub – Make a repository</w:t>
+            </w:r>
+            <w:r>
+              <w:rPr>
+                <w:noProof/>
+                <w:webHidden/>
+              </w:rPr>
+              <w:tab/>
+            </w:r>
+            <w:r>
+              <w:rPr>
+                <w:noProof/>
+                <w:webHidden/>
+              </w:rPr>
+              <w:fldChar w:fldCharType="begin"/>
+            </w:r>
+            <w:r>
+              <w:rPr>
+                <w:noProof/>
+                <w:webHidden/>
+              </w:rPr>
+              <w:instrText xml:space="preserve"> PAGEREF _Toc478387586 \h </w:instrText>
+            </w:r>
+            <w:r>
+              <w:rPr>
+                <w:noProof/>
+                <w:webHidden/>
+              </w:rPr>
+            </w:r>
+            <w:r>
+              <w:rPr>
+                <w:noProof/>
+                <w:webHidden/>
+              </w:rPr>
+              <w:fldChar w:fldCharType="separate"/>
+            </w:r>
+            <w:r>
+              <w:rPr>
+                <w:noProof/>
+                <w:webHidden/>
+              </w:rPr>
+              <w:t>2</w:t>
+            </w:r>
+            <w:r>
+              <w:rPr>
+                <w:noProof/>
+                <w:webHidden/>
+              </w:rPr>
+              <w:fldChar w:fldCharType="end"/>
+            </w:r>
+          </w:hyperlink>
+        </w:p>
+        <w:p>
+          <w:pPr>
+            <w:pStyle w:val="TOC1"/>
+            <w:tabs>
+              <w:tab w:val="right" w:leader="dot" w:pos="9350"/>
+            </w:tabs>
+            <w:rPr>
+              <w:noProof/>
+            </w:rPr>
+          </w:pPr>
+          <w:hyperlink w:anchor="_Toc478387587" w:history="1">
+            <w:r>
+              <w:rPr>
+                <w:rStyle w:val="Hyperlink"/>
+                <w:noProof/>
+              </w:rPr>
+              <w:t>Save a Commit to GitHub</w:t>
+            </w:r>
+            <w:r>
+              <w:rPr>
+                <w:noProof/>
+                <w:webHidden/>
+              </w:rPr>
+              <w:tab/>
+            </w:r>
+            <w:r>
+              <w:rPr>
+                <w:noProof/>
+                <w:webHidden/>
+              </w:rPr>
+              <w:fldChar w:fldCharType="begin"/>
+            </w:r>
+            <w:r>
+              <w:rPr>
+                <w:noProof/>
+                <w:webHidden/>
+              </w:rPr>
+              <w:instrText xml:space="preserve"> PAGEREF _Toc478387587 \h </w:instrText>
+            </w:r>
+            <w:r>
+              <w:rPr>
+                <w:noProof/>
+                <w:webHidden/>
+              </w:rPr>
+            </w:r>
+            <w:r>
+              <w:rPr>
+                <w:noProof/>
+                <w:webHidden/>
+              </w:rPr>
+              <w:fldChar w:fldCharType="separate"/>
+            </w:r>
+            <w:r>
+              <w:rPr>
+                <w:noProof/>
+                <w:webHidden/>
+              </w:rPr>
+              <w:t>5</w:t>
+            </w:r>
+            <w:r>
+              <w:rPr>
+                <w:noProof/>
+                <w:webHidden/>
+              </w:rPr>
+              <w:fldChar w:fldCharType="end"/>
+            </w:r>
+          </w:hyperlink>
+        </w:p>
+        <w:p>
+          <w:pPr>
+            <w:pStyle w:val="TOC1"/>
+            <w:tabs>
+              <w:tab w:val="right" w:leader="dot" w:pos="9350"/>
+            </w:tabs>
+            <w:rPr>
+              <w:noProof/>
+            </w:rPr>
+          </w:pPr>
+          <w:hyperlink w:anchor="_Toc478387588" w:history="1">
+            <w:r>
+              <w:rPr>
+                <w:rStyle w:val="Hyperlink"/>
+                <w:noProof/>
+              </w:rPr>
+              <w:t>Making sure you are working on the current commit.</w:t>
+            </w:r>
+            <w:r>
+              <w:rPr>
+                <w:noProof/>
+                <w:webHidden/>
+              </w:rPr>
+              <w:tab/>
+            </w:r>
+            <w:r>
+              <w:rPr>
+                <w:noProof/>
+                <w:webHidden/>
+              </w:rPr>
+              <w:fldChar w:fldCharType="begin"/>
+            </w:r>
+            <w:r>
+              <w:rPr>
+                <w:noProof/>
+                <w:webHidden/>
+              </w:rPr>
+              <w:instrText xml:space="preserve"> PAGEREF _Toc478387588 \h </w:instrText>
+            </w:r>
+            <w:r>
+              <w:rPr>
+                <w:noProof/>
+                <w:webHidden/>
+              </w:rPr>
+            </w:r>
+            <w:r>
+              <w:rPr>
+                <w:noProof/>
+                <w:webHidden/>
+              </w:rPr>
+              <w:fldChar w:fldCharType="separate"/>
+            </w:r>
+            <w:r>
+              <w:rPr>
+                <w:noProof/>
+                <w:webHidden/>
+              </w:rPr>
+              <w:t>8</w:t>
+            </w:r>
+            <w:r>
+              <w:rPr>
+                <w:noProof/>
+                <w:webHidden/>
+              </w:rPr>
+              <w:fldChar w:fldCharType="end"/>
+            </w:r>
+          </w:hyperlink>
+        </w:p>
+        <w:p>
+          <w:r>
+            <w:rPr>
+              <w:b/>
+              <w:bCs/>
+              <w:noProof/>
+            </w:rPr>
+            <w:fldChar w:fldCharType="end"/>
+          </w:r>
+        </w:p>
+      </w:sdtContent>
+    </w:sdt>
+    <w:p>
+      <w:pPr>
+        <w:rPr>
+          <w:sz w:val="32"/>
+          <w:szCs w:val="32"/>
+        </w:rPr>
+      </w:pPr>
+      <w:r>
+        <w:rPr>
+          <w:sz w:val="32"/>
+          <w:szCs w:val="32"/>
+        </w:rPr>
+        <w:br w:type="page"/>
+      </w:r>
+    </w:p>
+    <w:p>
+      <w:pPr>
+        <w:pStyle w:val="Heading1"/>
+      </w:pPr>
+      <w:bookmarkStart w:id="0" w:name="_Toc478387586"/>
+      <w:r>
+        <w:lastRenderedPageBreak/>
         <w:t xml:space="preserve">GitHub – </w:t>
       </w:r>
       <w:r>
-        <w:rPr>
-          <w:sz w:val="36"/>
-          <w:szCs w:val="36"/>
-        </w:rPr>
         <w:t>M</w:t>
       </w:r>
       <w:r>
-        <w:rPr>
-          <w:sz w:val="36"/>
-          <w:szCs w:val="36"/>
-        </w:rPr>
         <w:t>ake a repository</w:t>
       </w:r>
+      <w:bookmarkEnd w:id="0"/>
+    </w:p>
+    <w:p>
+      <w:pPr>
+        <w:jc w:val="center"/>
+        <w:rPr>
+          <w:sz w:val="32"/>
+          <w:szCs w:val="32"/>
+        </w:rPr>
+      </w:pPr>
     </w:p>
     <w:tbl>
       <w:tblPr>
@@ -67,7 +347,7 @@
                           <pic:cNvPicPr/>
                         </pic:nvPicPr>
                         <pic:blipFill>
-                          <a:blip r:embed="rId5"/>
+                          <a:blip r:embed="rId8"/>
                           <a:stretch>
                             <a:fillRect/>
                           </a:stretch>
@@ -128,7 +408,7 @@
                           <pic:cNvPicPr/>
                         </pic:nvPicPr>
                         <pic:blipFill>
-                          <a:blip r:embed="rId6"/>
+                          <a:blip r:embed="rId9"/>
                           <a:stretch>
                             <a:fillRect/>
                           </a:stretch>
@@ -232,7 +512,7 @@
                           <pic:cNvPicPr/>
                         </pic:nvPicPr>
                         <pic:blipFill>
-                          <a:blip r:embed="rId7"/>
+                          <a:blip r:embed="rId10"/>
                           <a:stretch>
                             <a:fillRect/>
                           </a:stretch>
@@ -394,7 +674,7 @@
                           <pic:cNvPicPr/>
                         </pic:nvPicPr>
                         <pic:blipFill>
-                          <a:blip r:embed="rId8"/>
+                          <a:blip r:embed="rId11"/>
                           <a:stretch>
                             <a:fillRect/>
                           </a:stretch>
@@ -477,7 +757,7 @@
                           <pic:cNvPicPr/>
                         </pic:nvPicPr>
                         <pic:blipFill rotWithShape="1">
-                          <a:blip r:embed="rId9"/>
+                          <a:blip r:embed="rId12"/>
                           <a:srcRect t="52137" r="78846"/>
                           <a:stretch/>
                         </pic:blipFill>
@@ -514,15 +794,7 @@
           </w:tcPr>
           <w:p>
             <w:r>
-              <w:t xml:space="preserve">Open </w:t>
-            </w:r>
-            <w:proofErr w:type="spellStart"/>
-            <w:r>
-              <w:t>Git</w:t>
-            </w:r>
-            <w:proofErr w:type="spellEnd"/>
-            <w:r>
-              <w:t xml:space="preserve"> Bash</w:t>
+              <w:t>Open Git Bash</w:t>
             </w:r>
           </w:p>
         </w:tc>
@@ -553,278 +825,6 @@
                   <wp:extent cx="5943600" cy="883285"/>
                   <wp:effectExtent l="0" t="0" r="0" b="0"/>
                   <wp:docPr id="7" name="Picture 7"/>
-                  <wp:cNvGraphicFramePr>
-                    <a:graphicFrameLocks xmlns:a="http://schemas.openxmlformats.org/drawingml/2006/main" noChangeAspect="1"/>
-                  </wp:cNvGraphicFramePr>
-                  <a:graphic xmlns:a="http://schemas.openxmlformats.org/drawingml/2006/main">
-                    <a:graphicData uri="http://schemas.openxmlformats.org/drawingml/2006/picture">
-                      <pic:pic xmlns:pic="http://schemas.openxmlformats.org/drawingml/2006/picture">
-                        <pic:nvPicPr>
-                          <pic:cNvPr id="1" name=""/>
-                          <pic:cNvPicPr/>
-                        </pic:nvPicPr>
-                        <pic:blipFill>
-                          <a:blip r:embed="rId10"/>
-                          <a:stretch>
-                            <a:fillRect/>
-                          </a:stretch>
-                        </pic:blipFill>
-                        <pic:spPr>
-                          <a:xfrm>
-                            <a:off x="0" y="0"/>
-                            <a:ext cx="5943600" cy="883285"/>
-                          </a:xfrm>
-                          <a:prstGeom prst="rect">
-                            <a:avLst/>
-                          </a:prstGeom>
-                        </pic:spPr>
-                      </pic:pic>
-                    </a:graphicData>
-                  </a:graphic>
-                </wp:inline>
-              </w:drawing>
-            </w:r>
-          </w:p>
-        </w:tc>
-      </w:tr>
-      <w:tr>
-        <w:tc>
-          <w:tcPr>
-            <w:tcW w:w="9350" w:type="dxa"/>
-          </w:tcPr>
-          <w:p>
-            <w:r>
-              <w:t xml:space="preserve">Change to the directory you want to place the file folder from </w:t>
-            </w:r>
-            <w:proofErr w:type="spellStart"/>
-            <w:r>
-              <w:t>Git</w:t>
-            </w:r>
-            <w:proofErr w:type="spellEnd"/>
-            <w:r>
-              <w:t xml:space="preserve"> Hub, not “cd” is the command to change directory.  </w:t>
-            </w:r>
-          </w:p>
-        </w:tc>
-      </w:tr>
-    </w:tbl>
-    <w:p/>
-    <w:tbl>
-      <w:tblPr>
-        <w:tblStyle w:val="TableGrid"/>
-        <w:tblW w:w="0" w:type="auto"/>
-        <w:tblLook w:val="04A0" w:firstRow="1" w:lastRow="0" w:firstColumn="1" w:lastColumn="0" w:noHBand="0" w:noVBand="1"/>
-      </w:tblPr>
-      <w:tblGrid>
-        <w:gridCol w:w="9350"/>
-      </w:tblGrid>
-      <w:tr>
-        <w:tc>
-          <w:tcPr>
-            <w:tcW w:w="9350" w:type="dxa"/>
-          </w:tcPr>
-          <w:p>
-            <w:r>
-              <w:rPr>
-                <w:noProof/>
-              </w:rPr>
-              <w:drawing>
-                <wp:inline distT="0" distB="0" distL="0" distR="0" wp14:anchorId="1AD53B95" wp14:editId="156C64E7">
-                  <wp:extent cx="5943600" cy="445770"/>
-                  <wp:effectExtent l="0" t="0" r="0" b="0"/>
-                  <wp:docPr id="8" name="Picture 8"/>
-                  <wp:cNvGraphicFramePr>
-                    <a:graphicFrameLocks xmlns:a="http://schemas.openxmlformats.org/drawingml/2006/main" noChangeAspect="1"/>
-                  </wp:cNvGraphicFramePr>
-                  <a:graphic xmlns:a="http://schemas.openxmlformats.org/drawingml/2006/main">
-                    <a:graphicData uri="http://schemas.openxmlformats.org/drawingml/2006/picture">
-                      <pic:pic xmlns:pic="http://schemas.openxmlformats.org/drawingml/2006/picture">
-                        <pic:nvPicPr>
-                          <pic:cNvPr id="1" name=""/>
-                          <pic:cNvPicPr/>
-                        </pic:nvPicPr>
-                        <pic:blipFill>
-                          <a:blip r:embed="rId11"/>
-                          <a:stretch>
-                            <a:fillRect/>
-                          </a:stretch>
-                        </pic:blipFill>
-                        <pic:spPr>
-                          <a:xfrm>
-                            <a:off x="0" y="0"/>
-                            <a:ext cx="5943600" cy="445770"/>
-                          </a:xfrm>
-                          <a:prstGeom prst="rect">
-                            <a:avLst/>
-                          </a:prstGeom>
-                        </pic:spPr>
-                      </pic:pic>
-                    </a:graphicData>
-                  </a:graphic>
-                </wp:inline>
-              </w:drawing>
-            </w:r>
-          </w:p>
-        </w:tc>
-      </w:tr>
-      <w:tr>
-        <w:tc>
-          <w:tcPr>
-            <w:tcW w:w="9350" w:type="dxa"/>
-          </w:tcPr>
-          <w:p>
-            <w:r>
-              <w:t>Type “</w:t>
-            </w:r>
-            <w:proofErr w:type="spellStart"/>
-            <w:r>
-              <w:t>git</w:t>
-            </w:r>
-            <w:proofErr w:type="spellEnd"/>
-            <w:r>
-              <w:t xml:space="preserve"> clone “ (make sure there is a space after clone) than paste in the path you copied from </w:t>
-            </w:r>
-            <w:proofErr w:type="spellStart"/>
-            <w:r>
-              <w:t>Git</w:t>
-            </w:r>
-            <w:proofErr w:type="spellEnd"/>
-            <w:r>
-              <w:t xml:space="preserve"> Hub and enter.</w:t>
-            </w:r>
-          </w:p>
-        </w:tc>
-      </w:tr>
-      <w:tr>
-        <w:tc>
-          <w:tcPr>
-            <w:tcW w:w="9350" w:type="dxa"/>
-          </w:tcPr>
-          <w:p>
-            <w:r>
-              <w:rPr>
-                <w:noProof/>
-              </w:rPr>
-              <w:drawing>
-                <wp:inline distT="0" distB="0" distL="0" distR="0" wp14:anchorId="4F2D8E3A" wp14:editId="58E5654D">
-                  <wp:extent cx="5943600" cy="979170"/>
-                  <wp:effectExtent l="0" t="0" r="0" b="0"/>
-                  <wp:docPr id="9" name="Picture 9"/>
-                  <wp:cNvGraphicFramePr>
-                    <a:graphicFrameLocks xmlns:a="http://schemas.openxmlformats.org/drawingml/2006/main" noChangeAspect="1"/>
-                  </wp:cNvGraphicFramePr>
-                  <a:graphic xmlns:a="http://schemas.openxmlformats.org/drawingml/2006/main">
-                    <a:graphicData uri="http://schemas.openxmlformats.org/drawingml/2006/picture">
-                      <pic:pic xmlns:pic="http://schemas.openxmlformats.org/drawingml/2006/picture">
-                        <pic:nvPicPr>
-                          <pic:cNvPr id="1" name=""/>
-                          <pic:cNvPicPr/>
-                        </pic:nvPicPr>
-                        <pic:blipFill>
-                          <a:blip r:embed="rId12"/>
-                          <a:stretch>
-                            <a:fillRect/>
-                          </a:stretch>
-                        </pic:blipFill>
-                        <pic:spPr>
-                          <a:xfrm>
-                            <a:off x="0" y="0"/>
-                            <a:ext cx="5943600" cy="979170"/>
-                          </a:xfrm>
-                          <a:prstGeom prst="rect">
-                            <a:avLst/>
-                          </a:prstGeom>
-                        </pic:spPr>
-                      </pic:pic>
-                    </a:graphicData>
-                  </a:graphic>
-                </wp:inline>
-              </w:drawing>
-            </w:r>
-          </w:p>
-        </w:tc>
-      </w:tr>
-      <w:tr>
-        <w:tc>
-          <w:tcPr>
-            <w:tcW w:w="9350" w:type="dxa"/>
-          </w:tcPr>
-          <w:p>
-            <w:r>
-              <w:t xml:space="preserve">You will see something like this, and your files are cloned and </w:t>
-            </w:r>
-            <w:proofErr w:type="gramStart"/>
-            <w:r>
-              <w:t>on  your</w:t>
-            </w:r>
-            <w:proofErr w:type="gramEnd"/>
-            <w:r>
-              <w:t xml:space="preserve"> local machine ready to use.</w:t>
-            </w:r>
-          </w:p>
-          <w:p/>
-        </w:tc>
-      </w:tr>
-      <w:tr>
-        <w:tc>
-          <w:tcPr>
-            <w:tcW w:w="9350" w:type="dxa"/>
-          </w:tcPr>
-          <w:p/>
-        </w:tc>
-      </w:tr>
-      <w:tr>
-        <w:tc>
-          <w:tcPr>
-            <w:tcW w:w="9350" w:type="dxa"/>
-          </w:tcPr>
-          <w:p/>
-        </w:tc>
-      </w:tr>
-    </w:tbl>
-    <w:p/>
-    <w:p>
-      <w:pPr>
-        <w:jc w:val="center"/>
-        <w:rPr>
-          <w:sz w:val="32"/>
-          <w:szCs w:val="32"/>
-        </w:rPr>
-      </w:pPr>
-      <w:r>
-        <w:rPr>
-          <w:sz w:val="32"/>
-          <w:szCs w:val="32"/>
-        </w:rPr>
-        <w:lastRenderedPageBreak/>
-        <w:t>Save a Commit to GitHub</w:t>
-      </w:r>
-    </w:p>
-    <w:p/>
-    <w:tbl>
-      <w:tblPr>
-        <w:tblStyle w:val="TableGrid"/>
-        <w:tblW w:w="0" w:type="auto"/>
-        <w:tblLook w:val="04A0" w:firstRow="1" w:lastRow="0" w:firstColumn="1" w:lastColumn="0" w:noHBand="0" w:noVBand="1"/>
-      </w:tblPr>
-      <w:tblGrid>
-        <w:gridCol w:w="9350"/>
-      </w:tblGrid>
-      <w:tr>
-        <w:tc>
-          <w:tcPr>
-            <w:tcW w:w="9350" w:type="dxa"/>
-          </w:tcPr>
-          <w:p>
-            <w:r>
-              <w:rPr>
-                <w:noProof/>
-              </w:rPr>
-              <w:drawing>
-                <wp:inline distT="0" distB="0" distL="0" distR="0" wp14:anchorId="6B54C367" wp14:editId="2DD92BA6">
-                  <wp:extent cx="5943600" cy="368300"/>
-                  <wp:effectExtent l="0" t="0" r="0" b="0"/>
-                  <wp:docPr id="10" name="Picture 10"/>
                   <wp:cNvGraphicFramePr>
                     <a:graphicFrameLocks xmlns:a="http://schemas.openxmlformats.org/drawingml/2006/main" noChangeAspect="1"/>
                   </wp:cNvGraphicFramePr>
@@ -844,7 +844,7 @@
                         <pic:spPr>
                           <a:xfrm>
                             <a:off x="0" y="0"/>
-                            <a:ext cx="5943600" cy="368300"/>
+                            <a:ext cx="5943600" cy="883285"/>
                           </a:xfrm>
                           <a:prstGeom prst="rect">
                             <a:avLst/>
@@ -866,13 +866,12 @@
           </w:tcPr>
           <w:p>
             <w:r>
-              <w:t>Use the command “cd” to go into the folder of your local repository.</w:t>
+              <w:t xml:space="preserve">Change to the directory you want to place the file folder from Git Hub, not “cd” is the command to change directory.  </w:t>
             </w:r>
           </w:p>
         </w:tc>
       </w:tr>
     </w:tbl>
-    <w:p/>
     <w:p/>
     <w:tbl>
       <w:tblPr>
@@ -894,10 +893,10 @@
                 <w:noProof/>
               </w:rPr>
               <w:drawing>
-                <wp:inline distT="0" distB="0" distL="0" distR="0" wp14:anchorId="0BC3C7D8" wp14:editId="2C010BD7">
-                  <wp:extent cx="5943600" cy="538480"/>
+                <wp:inline distT="0" distB="0" distL="0" distR="0" wp14:anchorId="1AD53B95" wp14:editId="156C64E7">
+                  <wp:extent cx="5943600" cy="445770"/>
                   <wp:effectExtent l="0" t="0" r="0" b="0"/>
-                  <wp:docPr id="11" name="Picture 11"/>
+                  <wp:docPr id="8" name="Picture 8"/>
                   <wp:cNvGraphicFramePr>
                     <a:graphicFrameLocks xmlns:a="http://schemas.openxmlformats.org/drawingml/2006/main" noChangeAspect="1"/>
                   </wp:cNvGraphicFramePr>
@@ -917,7 +916,7 @@
                         <pic:spPr>
                           <a:xfrm>
                             <a:off x="0" y="0"/>
-                            <a:ext cx="5943600" cy="538480"/>
+                            <a:ext cx="5943600" cy="445770"/>
                           </a:xfrm>
                           <a:prstGeom prst="rect">
                             <a:avLst/>
@@ -939,30 +938,11 @@
           </w:tcPr>
           <w:p>
             <w:r>
-              <w:t>Use the command “</w:t>
-            </w:r>
-            <w:proofErr w:type="spellStart"/>
-            <w:r>
-              <w:t>git</w:t>
-            </w:r>
-            <w:proofErr w:type="spellEnd"/>
-            <w:r>
-              <w:t xml:space="preserve"> add –A” to stage all of the files that have been changed or added.</w:t>
-            </w:r>
-          </w:p>
-        </w:tc>
-      </w:tr>
-    </w:tbl>
-    <w:p/>
-    <w:tbl>
-      <w:tblPr>
-        <w:tblStyle w:val="TableGrid"/>
-        <w:tblW w:w="0" w:type="auto"/>
-        <w:tblLook w:val="04A0" w:firstRow="1" w:lastRow="0" w:firstColumn="1" w:lastColumn="0" w:noHBand="0" w:noVBand="1"/>
-      </w:tblPr>
-      <w:tblGrid>
-        <w:gridCol w:w="9350"/>
-      </w:tblGrid>
+              <w:t>Type “git clone “ (make sure there is a space after clone) than paste in the path you copied from Git Hub and enter.</w:t>
+            </w:r>
+          </w:p>
+        </w:tc>
+      </w:tr>
       <w:tr>
         <w:tc>
           <w:tcPr>
@@ -974,10 +954,10 @@
                 <w:noProof/>
               </w:rPr>
               <w:drawing>
-                <wp:inline distT="0" distB="0" distL="0" distR="0" wp14:anchorId="14A719DC" wp14:editId="589C5E1B">
-                  <wp:extent cx="5943600" cy="827405"/>
+                <wp:inline distT="0" distB="0" distL="0" distR="0" wp14:anchorId="4F2D8E3A" wp14:editId="58E5654D">
+                  <wp:extent cx="5943600" cy="979170"/>
                   <wp:effectExtent l="0" t="0" r="0" b="0"/>
-                  <wp:docPr id="12" name="Picture 12"/>
+                  <wp:docPr id="9" name="Picture 9"/>
                   <wp:cNvGraphicFramePr>
                     <a:graphicFrameLocks xmlns:a="http://schemas.openxmlformats.org/drawingml/2006/main" noChangeAspect="1"/>
                   </wp:cNvGraphicFramePr>
@@ -997,7 +977,7 @@
                         <pic:spPr>
                           <a:xfrm>
                             <a:off x="0" y="0"/>
-                            <a:ext cx="5943600" cy="827405"/>
+                            <a:ext cx="5943600" cy="979170"/>
                           </a:xfrm>
                           <a:prstGeom prst="rect">
                             <a:avLst/>
@@ -1019,20 +999,40 @@
           </w:tcPr>
           <w:p>
             <w:r>
-              <w:t>Use the command ‘</w:t>
-            </w:r>
-            <w:proofErr w:type="spellStart"/>
-            <w:r>
-              <w:t>git</w:t>
-            </w:r>
-            <w:proofErr w:type="spellEnd"/>
-            <w:r>
-              <w:t xml:space="preserve"> commit –m “comment on what was done” ‘ to create the commit with the message that will be associated with the commit.</w:t>
-            </w:r>
-          </w:p>
+              <w:t>You will see something like this, and your files are cloned and on  your local machine ready to use.</w:t>
+            </w:r>
+          </w:p>
+          <w:p/>
+        </w:tc>
+      </w:tr>
+      <w:tr>
+        <w:tc>
+          <w:tcPr>
+            <w:tcW w:w="9350" w:type="dxa"/>
+          </w:tcPr>
+          <w:p/>
+        </w:tc>
+      </w:tr>
+      <w:tr>
+        <w:tc>
+          <w:tcPr>
+            <w:tcW w:w="9350" w:type="dxa"/>
+          </w:tcPr>
+          <w:p/>
         </w:tc>
       </w:tr>
     </w:tbl>
+    <w:p/>
+    <w:p>
+      <w:pPr>
+        <w:pStyle w:val="Heading1"/>
+      </w:pPr>
+      <w:bookmarkStart w:id="1" w:name="_Toc478387587"/>
+      <w:r>
+        <w:t>Save a Commit to GitHub</w:t>
+      </w:r>
+      <w:bookmarkEnd w:id="1"/>
+    </w:p>
     <w:p/>
     <w:tbl>
       <w:tblPr>
@@ -1054,10 +1054,10 @@
                 <w:noProof/>
               </w:rPr>
               <w:drawing>
-                <wp:inline distT="0" distB="0" distL="0" distR="0" wp14:anchorId="2E499836" wp14:editId="0E38E266">
-                  <wp:extent cx="5943600" cy="344805"/>
+                <wp:inline distT="0" distB="0" distL="0" distR="0" wp14:anchorId="6B54C367" wp14:editId="2DD92BA6">
+                  <wp:extent cx="5943600" cy="368300"/>
                   <wp:effectExtent l="0" t="0" r="0" b="0"/>
-                  <wp:docPr id="13" name="Picture 13"/>
+                  <wp:docPr id="10" name="Picture 10"/>
                   <wp:cNvGraphicFramePr>
                     <a:graphicFrameLocks xmlns:a="http://schemas.openxmlformats.org/drawingml/2006/main" noChangeAspect="1"/>
                   </wp:cNvGraphicFramePr>
@@ -1077,7 +1077,7 @@
                         <pic:spPr>
                           <a:xfrm>
                             <a:off x="0" y="0"/>
-                            <a:ext cx="5943600" cy="344805"/>
+                            <a:ext cx="5943600" cy="368300"/>
                           </a:xfrm>
                           <a:prstGeom prst="rect">
                             <a:avLst/>
@@ -1099,20 +1099,13 @@
           </w:tcPr>
           <w:p>
             <w:r>
-              <w:t>Use the command “</w:t>
-            </w:r>
-            <w:proofErr w:type="spellStart"/>
-            <w:r>
-              <w:t>git</w:t>
-            </w:r>
-            <w:proofErr w:type="spellEnd"/>
-            <w:r>
-              <w:t xml:space="preserve"> push” to push the changes up to GitHub.</w:t>
+              <w:t>Use the command “cd” to go into the folder of your local repository.</w:t>
             </w:r>
           </w:p>
         </w:tc>
       </w:tr>
     </w:tbl>
+    <w:p/>
     <w:p/>
     <w:tbl>
       <w:tblPr>
@@ -1134,10 +1127,10 @@
                 <w:noProof/>
               </w:rPr>
               <w:drawing>
-                <wp:inline distT="0" distB="0" distL="0" distR="0" wp14:anchorId="5CD72A9E" wp14:editId="476A0C42">
-                  <wp:extent cx="2771775" cy="2751976"/>
+                <wp:inline distT="0" distB="0" distL="0" distR="0" wp14:anchorId="0BC3C7D8" wp14:editId="2C010BD7">
+                  <wp:extent cx="5943600" cy="538480"/>
                   <wp:effectExtent l="0" t="0" r="0" b="0"/>
-                  <wp:docPr id="14" name="Picture 14"/>
+                  <wp:docPr id="11" name="Picture 11"/>
                   <wp:cNvGraphicFramePr>
                     <a:graphicFrameLocks xmlns:a="http://schemas.openxmlformats.org/drawingml/2006/main" noChangeAspect="1"/>
                   </wp:cNvGraphicFramePr>
@@ -1157,7 +1150,7 @@
                         <pic:spPr>
                           <a:xfrm>
                             <a:off x="0" y="0"/>
-                            <a:ext cx="2788066" cy="2768151"/>
+                            <a:ext cx="5943600" cy="538480"/>
                           </a:xfrm>
                           <a:prstGeom prst="rect">
                             <a:avLst/>
@@ -1179,7 +1172,7 @@
           </w:tcPr>
           <w:p>
             <w:r>
-              <w:t>After the push you may have to log into your GitHub account. It may be a pop up window like this, or…</w:t>
+              <w:t>Use the command “git add –A” to stage all of the files that have been changed or added.</w:t>
             </w:r>
           </w:p>
         </w:tc>
@@ -1206,10 +1199,10 @@
                 <w:noProof/>
               </w:rPr>
               <w:drawing>
-                <wp:inline distT="0" distB="0" distL="0" distR="0" wp14:anchorId="7ED62E55" wp14:editId="6B619FD4">
-                  <wp:extent cx="5943600" cy="452755"/>
-                  <wp:effectExtent l="0" t="0" r="0" b="4445"/>
-                  <wp:docPr id="15" name="Picture 15"/>
+                <wp:inline distT="0" distB="0" distL="0" distR="0" wp14:anchorId="14A719DC" wp14:editId="589C5E1B">
+                  <wp:extent cx="5943600" cy="827405"/>
+                  <wp:effectExtent l="0" t="0" r="0" b="0"/>
+                  <wp:docPr id="12" name="Picture 12"/>
                   <wp:cNvGraphicFramePr>
                     <a:graphicFrameLocks xmlns:a="http://schemas.openxmlformats.org/drawingml/2006/main" noChangeAspect="1"/>
                   </wp:cNvGraphicFramePr>
@@ -1229,7 +1222,7 @@
                         <pic:spPr>
                           <a:xfrm>
                             <a:off x="0" y="0"/>
-                            <a:ext cx="5943600" cy="452755"/>
+                            <a:ext cx="5943600" cy="827405"/>
                           </a:xfrm>
                           <a:prstGeom prst="rect">
                             <a:avLst/>
@@ -1242,31 +1235,46 @@
               </w:drawing>
             </w:r>
           </w:p>
-          <w:p/>
-          <w:p>
-            <w:r>
-              <w:t xml:space="preserve">the </w:t>
-            </w:r>
-            <w:proofErr w:type="spellStart"/>
-            <w:r>
-              <w:t>UserName</w:t>
-            </w:r>
-            <w:proofErr w:type="spellEnd"/>
-            <w:r>
-              <w:t xml:space="preserve"> might be in the console with the password also in the console or…</w:t>
-            </w:r>
-          </w:p>
-          <w:p/>
+        </w:tc>
+      </w:tr>
+      <w:tr>
+        <w:tc>
+          <w:tcPr>
+            <w:tcW w:w="9350" w:type="dxa"/>
+          </w:tcPr>
+          <w:p>
+            <w:r>
+              <w:t>Use the command ‘git commit –m “comment on what was done” ‘ to create the commit with the message that will be associated with the commit.</w:t>
+            </w:r>
+          </w:p>
+        </w:tc>
+      </w:tr>
+    </w:tbl>
+    <w:p/>
+    <w:tbl>
+      <w:tblPr>
+        <w:tblStyle w:val="TableGrid"/>
+        <w:tblW w:w="0" w:type="auto"/>
+        <w:tblLook w:val="04A0" w:firstRow="1" w:lastRow="0" w:firstColumn="1" w:lastColumn="0" w:noHBand="0" w:noVBand="1"/>
+      </w:tblPr>
+      <w:tblGrid>
+        <w:gridCol w:w="9350"/>
+      </w:tblGrid>
+      <w:tr>
+        <w:tc>
+          <w:tcPr>
+            <w:tcW w:w="9350" w:type="dxa"/>
+          </w:tcPr>
           <w:p>
             <w:r>
               <w:rPr>
                 <w:noProof/>
               </w:rPr>
               <w:drawing>
-                <wp:inline distT="0" distB="0" distL="0" distR="0" wp14:anchorId="79F818FB" wp14:editId="3DE33B50">
-                  <wp:extent cx="3305175" cy="1743075"/>
-                  <wp:effectExtent l="0" t="0" r="9525" b="9525"/>
-                  <wp:docPr id="16" name="Picture 16"/>
+                <wp:inline distT="0" distB="0" distL="0" distR="0" wp14:anchorId="2E499836" wp14:editId="0E38E266">
+                  <wp:extent cx="5943600" cy="344805"/>
+                  <wp:effectExtent l="0" t="0" r="0" b="0"/>
+                  <wp:docPr id="13" name="Picture 13"/>
                   <wp:cNvGraphicFramePr>
                     <a:graphicFrameLocks xmlns:a="http://schemas.openxmlformats.org/drawingml/2006/main" noChangeAspect="1"/>
                   </wp:cNvGraphicFramePr>
@@ -1286,7 +1294,7 @@
                         <pic:spPr>
                           <a:xfrm>
                             <a:off x="0" y="0"/>
-                            <a:ext cx="3305175" cy="1743075"/>
+                            <a:ext cx="5943600" cy="344805"/>
                           </a:xfrm>
                           <a:prstGeom prst="rect">
                             <a:avLst/>
@@ -1308,21 +1316,7 @@
           </w:tcPr>
           <w:p>
             <w:r>
-              <w:t xml:space="preserve">The </w:t>
-            </w:r>
-            <w:proofErr w:type="spellStart"/>
-            <w:r>
-              <w:t>UserName</w:t>
-            </w:r>
-            <w:proofErr w:type="spellEnd"/>
-            <w:r>
-              <w:t xml:space="preserve"> might be in the console and the password in a pop up.</w:t>
-            </w:r>
-          </w:p>
-          <w:p/>
-          <w:p>
-            <w:r>
-              <w:t>If you have logged into the machine before, you might not need to log in at all, depending on your password settings.</w:t>
+              <w:t>Use the command “git push” to push the changes up to GitHub.</w:t>
             </w:r>
           </w:p>
         </w:tc>
@@ -1348,11 +1342,12 @@
               <w:rPr>
                 <w:noProof/>
               </w:rPr>
+              <w:lastRenderedPageBreak/>
               <w:drawing>
-                <wp:inline distT="0" distB="0" distL="0" distR="0" wp14:anchorId="1E8BF6FD" wp14:editId="51DFFB55">
-                  <wp:extent cx="5943600" cy="1203960"/>
-                  <wp:effectExtent l="0" t="0" r="0" b="0"/>
-                  <wp:docPr id="17" name="Picture 17"/>
+                <wp:inline distT="0" distB="0" distL="0" distR="0" wp14:anchorId="5CD72A9E" wp14:editId="476A0C42">
+                  <wp:extent cx="2352675" cy="2335870"/>
+                  <wp:effectExtent l="0" t="0" r="0" b="7620"/>
+                  <wp:docPr id="14" name="Picture 14"/>
                   <wp:cNvGraphicFramePr>
                     <a:graphicFrameLocks xmlns:a="http://schemas.openxmlformats.org/drawingml/2006/main" noChangeAspect="1"/>
                   </wp:cNvGraphicFramePr>
@@ -1372,6 +1367,206 @@
                         <pic:spPr>
                           <a:xfrm>
                             <a:off x="0" y="0"/>
+                            <a:ext cx="2381009" cy="2364002"/>
+                          </a:xfrm>
+                          <a:prstGeom prst="rect">
+                            <a:avLst/>
+                          </a:prstGeom>
+                        </pic:spPr>
+                      </pic:pic>
+                    </a:graphicData>
+                  </a:graphic>
+                </wp:inline>
+              </w:drawing>
+            </w:r>
+          </w:p>
+        </w:tc>
+      </w:tr>
+      <w:tr>
+        <w:tc>
+          <w:tcPr>
+            <w:tcW w:w="9350" w:type="dxa"/>
+          </w:tcPr>
+          <w:p>
+            <w:r>
+              <w:t>After the push you may have to log into your GitHub account. It may be a pop up window like this, or…</w:t>
+            </w:r>
+          </w:p>
+        </w:tc>
+      </w:tr>
+    </w:tbl>
+    <w:p/>
+    <w:tbl>
+      <w:tblPr>
+        <w:tblStyle w:val="TableGrid"/>
+        <w:tblW w:w="0" w:type="auto"/>
+        <w:tblLook w:val="04A0" w:firstRow="1" w:lastRow="0" w:firstColumn="1" w:lastColumn="0" w:noHBand="0" w:noVBand="1"/>
+      </w:tblPr>
+      <w:tblGrid>
+        <w:gridCol w:w="9350"/>
+      </w:tblGrid>
+      <w:tr>
+        <w:tc>
+          <w:tcPr>
+            <w:tcW w:w="9350" w:type="dxa"/>
+          </w:tcPr>
+          <w:p>
+            <w:r>
+              <w:rPr>
+                <w:noProof/>
+              </w:rPr>
+              <w:drawing>
+                <wp:inline distT="0" distB="0" distL="0" distR="0" wp14:anchorId="7ED62E55" wp14:editId="6B619FD4">
+                  <wp:extent cx="5943600" cy="452755"/>
+                  <wp:effectExtent l="0" t="0" r="0" b="4445"/>
+                  <wp:docPr id="15" name="Picture 15"/>
+                  <wp:cNvGraphicFramePr>
+                    <a:graphicFrameLocks xmlns:a="http://schemas.openxmlformats.org/drawingml/2006/main" noChangeAspect="1"/>
+                  </wp:cNvGraphicFramePr>
+                  <a:graphic xmlns:a="http://schemas.openxmlformats.org/drawingml/2006/main">
+                    <a:graphicData uri="http://schemas.openxmlformats.org/drawingml/2006/picture">
+                      <pic:pic xmlns:pic="http://schemas.openxmlformats.org/drawingml/2006/picture">
+                        <pic:nvPicPr>
+                          <pic:cNvPr id="1" name=""/>
+                          <pic:cNvPicPr/>
+                        </pic:nvPicPr>
+                        <pic:blipFill>
+                          <a:blip r:embed="rId21"/>
+                          <a:stretch>
+                            <a:fillRect/>
+                          </a:stretch>
+                        </pic:blipFill>
+                        <pic:spPr>
+                          <a:xfrm>
+                            <a:off x="0" y="0"/>
+                            <a:ext cx="5943600" cy="452755"/>
+                          </a:xfrm>
+                          <a:prstGeom prst="rect">
+                            <a:avLst/>
+                          </a:prstGeom>
+                        </pic:spPr>
+                      </pic:pic>
+                    </a:graphicData>
+                  </a:graphic>
+                </wp:inline>
+              </w:drawing>
+            </w:r>
+          </w:p>
+          <w:p/>
+          <w:p>
+            <w:r>
+              <w:t>the UserName might be in the console with the password also in the console or…</w:t>
+            </w:r>
+          </w:p>
+          <w:p/>
+          <w:p>
+            <w:r>
+              <w:rPr>
+                <w:noProof/>
+              </w:rPr>
+              <w:drawing>
+                <wp:inline distT="0" distB="0" distL="0" distR="0" wp14:anchorId="79F818FB" wp14:editId="3DE33B50">
+                  <wp:extent cx="3305175" cy="1743075"/>
+                  <wp:effectExtent l="0" t="0" r="9525" b="9525"/>
+                  <wp:docPr id="16" name="Picture 16"/>
+                  <wp:cNvGraphicFramePr>
+                    <a:graphicFrameLocks xmlns:a="http://schemas.openxmlformats.org/drawingml/2006/main" noChangeAspect="1"/>
+                  </wp:cNvGraphicFramePr>
+                  <a:graphic xmlns:a="http://schemas.openxmlformats.org/drawingml/2006/main">
+                    <a:graphicData uri="http://schemas.openxmlformats.org/drawingml/2006/picture">
+                      <pic:pic xmlns:pic="http://schemas.openxmlformats.org/drawingml/2006/picture">
+                        <pic:nvPicPr>
+                          <pic:cNvPr id="1" name=""/>
+                          <pic:cNvPicPr/>
+                        </pic:nvPicPr>
+                        <pic:blipFill>
+                          <a:blip r:embed="rId22"/>
+                          <a:stretch>
+                            <a:fillRect/>
+                          </a:stretch>
+                        </pic:blipFill>
+                        <pic:spPr>
+                          <a:xfrm>
+                            <a:off x="0" y="0"/>
+                            <a:ext cx="3305175" cy="1743075"/>
+                          </a:xfrm>
+                          <a:prstGeom prst="rect">
+                            <a:avLst/>
+                          </a:prstGeom>
+                        </pic:spPr>
+                      </pic:pic>
+                    </a:graphicData>
+                  </a:graphic>
+                </wp:inline>
+              </w:drawing>
+            </w:r>
+          </w:p>
+        </w:tc>
+      </w:tr>
+      <w:tr>
+        <w:tc>
+          <w:tcPr>
+            <w:tcW w:w="9350" w:type="dxa"/>
+          </w:tcPr>
+          <w:p>
+            <w:r>
+              <w:t>The UserName might be in the console and the password in a pop up.</w:t>
+            </w:r>
+          </w:p>
+          <w:p/>
+          <w:p>
+            <w:r>
+              <w:t>If you have logged into the machine before, you might not need to log in at all, depending on your password settings.</w:t>
+            </w:r>
+          </w:p>
+        </w:tc>
+      </w:tr>
+    </w:tbl>
+    <w:p/>
+    <w:tbl>
+      <w:tblPr>
+        <w:tblStyle w:val="TableGrid"/>
+        <w:tblW w:w="0" w:type="auto"/>
+        <w:tblLook w:val="04A0" w:firstRow="1" w:lastRow="0" w:firstColumn="1" w:lastColumn="0" w:noHBand="0" w:noVBand="1"/>
+      </w:tblPr>
+      <w:tblGrid>
+        <w:gridCol w:w="9350"/>
+      </w:tblGrid>
+      <w:tr>
+        <w:tc>
+          <w:tcPr>
+            <w:tcW w:w="9350" w:type="dxa"/>
+          </w:tcPr>
+          <w:p>
+            <w:r>
+              <w:rPr>
+                <w:noProof/>
+              </w:rPr>
+              <w:lastRenderedPageBreak/>
+              <w:drawing>
+                <wp:inline distT="0" distB="0" distL="0" distR="0" wp14:anchorId="1E8BF6FD" wp14:editId="51DFFB55">
+                  <wp:extent cx="5943600" cy="1203960"/>
+                  <wp:effectExtent l="0" t="0" r="0" b="0"/>
+                  <wp:docPr id="17" name="Picture 17"/>
+                  <wp:cNvGraphicFramePr>
+                    <a:graphicFrameLocks xmlns:a="http://schemas.openxmlformats.org/drawingml/2006/main" noChangeAspect="1"/>
+                  </wp:cNvGraphicFramePr>
+                  <a:graphic xmlns:a="http://schemas.openxmlformats.org/drawingml/2006/main">
+                    <a:graphicData uri="http://schemas.openxmlformats.org/drawingml/2006/picture">
+                      <pic:pic xmlns:pic="http://schemas.openxmlformats.org/drawingml/2006/picture">
+                        <pic:nvPicPr>
+                          <pic:cNvPr id="1" name=""/>
+                          <pic:cNvPicPr/>
+                        </pic:nvPicPr>
+                        <pic:blipFill>
+                          <a:blip r:embed="rId23"/>
+                          <a:stretch>
+                            <a:fillRect/>
+                          </a:stretch>
+                        </pic:blipFill>
+                        <pic:spPr>
+                          <a:xfrm>
+                            <a:off x="0" y="0"/>
                             <a:ext cx="5943600" cy="1203960"/>
                           </a:xfrm>
                           <a:prstGeom prst="rect">
@@ -1394,87 +1589,724 @@
           </w:tcPr>
           <w:p>
             <w:r>
-              <w:t xml:space="preserve">When you have finished logging in you will </w:t>
-            </w:r>
-            <w:proofErr w:type="spellStart"/>
-            <w:r>
-              <w:t>se</w:t>
-            </w:r>
-            <w:proofErr w:type="spellEnd"/>
-            <w:r>
-              <w:t xml:space="preserve"> something like this, which indicates that the commit has been pushed up to GitHub.</w:t>
+              <w:t>When you have finished logging in you will se something like this, which indicates that the commit has been pushed up to GitHub.</w:t>
             </w:r>
           </w:p>
         </w:tc>
       </w:tr>
     </w:tbl>
     <w:p/>
+    <w:p>
+      <w:r>
+        <w:br w:type="page"/>
+      </w:r>
+    </w:p>
     <w:p/>
     <w:p>
       <w:pPr>
-        <w:jc w:val="center"/>
-        <w:rPr>
-          <w:sz w:val="32"/>
-          <w:szCs w:val="32"/>
-        </w:rPr>
+        <w:pStyle w:val="Heading1"/>
       </w:pPr>
+      <w:bookmarkStart w:id="2" w:name="_Toc478387588"/>
       <w:r>
-        <w:rPr>
-          <w:sz w:val="32"/>
-          <w:szCs w:val="32"/>
-        </w:rPr>
         <w:t>Making sure you are working on the current commit.</w:t>
       </w:r>
+      <w:bookmarkEnd w:id="2"/>
     </w:p>
     <w:p>
       <w:r>
         <w:t xml:space="preserve">If you are working on a project on different machines, before you start working you should do a pull to make sure you are working on the latest commit. </w:t>
       </w:r>
     </w:p>
+    <w:tbl>
+      <w:tblPr>
+        <w:tblStyle w:val="TableGrid"/>
+        <w:tblW w:w="0" w:type="auto"/>
+        <w:tblLook w:val="04A0" w:firstRow="1" w:lastRow="0" w:firstColumn="1" w:lastColumn="0" w:noHBand="0" w:noVBand="1"/>
+      </w:tblPr>
+      <w:tblGrid>
+        <w:gridCol w:w="9350"/>
+      </w:tblGrid>
+      <w:tr>
+        <w:tc>
+          <w:tcPr>
+            <w:tcW w:w="9350" w:type="dxa"/>
+          </w:tcPr>
+          <w:p>
+            <w:r>
+              <w:rPr>
+                <w:noProof/>
+              </w:rPr>
+              <w:drawing>
+                <wp:inline distT="0" distB="0" distL="0" distR="0" wp14:anchorId="498C1962" wp14:editId="2D35240B">
+                  <wp:extent cx="5943600" cy="421640"/>
+                  <wp:effectExtent l="0" t="0" r="0" b="0"/>
+                  <wp:docPr id="18" name="Picture 18"/>
+                  <wp:cNvGraphicFramePr>
+                    <a:graphicFrameLocks xmlns:a="http://schemas.openxmlformats.org/drawingml/2006/main" noChangeAspect="1"/>
+                  </wp:cNvGraphicFramePr>
+                  <a:graphic xmlns:a="http://schemas.openxmlformats.org/drawingml/2006/main">
+                    <a:graphicData uri="http://schemas.openxmlformats.org/drawingml/2006/picture">
+                      <pic:pic xmlns:pic="http://schemas.openxmlformats.org/drawingml/2006/picture">
+                        <pic:nvPicPr>
+                          <pic:cNvPr id="1" name=""/>
+                          <pic:cNvPicPr/>
+                        </pic:nvPicPr>
+                        <pic:blipFill>
+                          <a:blip r:embed="rId24"/>
+                          <a:stretch>
+                            <a:fillRect/>
+                          </a:stretch>
+                        </pic:blipFill>
+                        <pic:spPr>
+                          <a:xfrm>
+                            <a:off x="0" y="0"/>
+                            <a:ext cx="5943600" cy="421640"/>
+                          </a:xfrm>
+                          <a:prstGeom prst="rect">
+                            <a:avLst/>
+                          </a:prstGeom>
+                        </pic:spPr>
+                      </pic:pic>
+                    </a:graphicData>
+                  </a:graphic>
+                </wp:inline>
+              </w:drawing>
+            </w:r>
+          </w:p>
+        </w:tc>
+      </w:tr>
+      <w:tr>
+        <w:tc>
+          <w:tcPr>
+            <w:tcW w:w="9350" w:type="dxa"/>
+          </w:tcPr>
+          <w:p>
+            <w:r>
+              <w:t>Run Git Bash and go to the folder using the “cd” that has your repository saved on your local machine.</w:t>
+            </w:r>
+          </w:p>
+          <w:p/>
+        </w:tc>
+      </w:tr>
+    </w:tbl>
+    <w:p/>
+    <w:p/>
+    <w:tbl>
+      <w:tblPr>
+        <w:tblStyle w:val="TableGrid"/>
+        <w:tblW w:w="0" w:type="auto"/>
+        <w:tblLook w:val="04A0" w:firstRow="1" w:lastRow="0" w:firstColumn="1" w:lastColumn="0" w:noHBand="0" w:noVBand="1"/>
+      </w:tblPr>
+      <w:tblGrid>
+        <w:gridCol w:w="9350"/>
+      </w:tblGrid>
+      <w:tr>
+        <w:tc>
+          <w:tcPr>
+            <w:tcW w:w="9350" w:type="dxa"/>
+          </w:tcPr>
+          <w:p>
+            <w:r>
+              <w:rPr>
+                <w:noProof/>
+              </w:rPr>
+              <w:drawing>
+                <wp:inline distT="0" distB="0" distL="0" distR="0" wp14:anchorId="305EED21" wp14:editId="0CCA452F">
+                  <wp:extent cx="5943600" cy="1917700"/>
+                  <wp:effectExtent l="0" t="0" r="0" b="6350"/>
+                  <wp:docPr id="19" name="Picture 19"/>
+                  <wp:cNvGraphicFramePr>
+                    <a:graphicFrameLocks xmlns:a="http://schemas.openxmlformats.org/drawingml/2006/main" noChangeAspect="1"/>
+                  </wp:cNvGraphicFramePr>
+                  <a:graphic xmlns:a="http://schemas.openxmlformats.org/drawingml/2006/main">
+                    <a:graphicData uri="http://schemas.openxmlformats.org/drawingml/2006/picture">
+                      <pic:pic xmlns:pic="http://schemas.openxmlformats.org/drawingml/2006/picture">
+                        <pic:nvPicPr>
+                          <pic:cNvPr id="1" name=""/>
+                          <pic:cNvPicPr/>
+                        </pic:nvPicPr>
+                        <pic:blipFill>
+                          <a:blip r:embed="rId25"/>
+                          <a:stretch>
+                            <a:fillRect/>
+                          </a:stretch>
+                        </pic:blipFill>
+                        <pic:spPr>
+                          <a:xfrm>
+                            <a:off x="0" y="0"/>
+                            <a:ext cx="5943600" cy="1917700"/>
+                          </a:xfrm>
+                          <a:prstGeom prst="rect">
+                            <a:avLst/>
+                          </a:prstGeom>
+                        </pic:spPr>
+                      </pic:pic>
+                    </a:graphicData>
+                  </a:graphic>
+                </wp:inline>
+              </w:drawing>
+            </w:r>
+          </w:p>
+        </w:tc>
+      </w:tr>
+      <w:tr>
+        <w:tc>
+          <w:tcPr>
+            <w:tcW w:w="9350" w:type="dxa"/>
+          </w:tcPr>
+          <w:p>
+            <w:r>
+              <w:t>Use the command “git pull” and the latest version will be merged into your repository.cd</w:t>
+            </w:r>
+          </w:p>
+          <w:p/>
+        </w:tc>
+      </w:tr>
+    </w:tbl>
+    <w:p/>
+    <w:tbl>
+      <w:tblPr>
+        <w:tblStyle w:val="TableGrid"/>
+        <w:tblW w:w="0" w:type="auto"/>
+        <w:tblLook w:val="04A0" w:firstRow="1" w:lastRow="0" w:firstColumn="1" w:lastColumn="0" w:noHBand="0" w:noVBand="1"/>
+      </w:tblPr>
+      <w:tblGrid>
+        <w:gridCol w:w="9350"/>
+      </w:tblGrid>
+      <w:tr>
+        <w:tc>
+          <w:tcPr>
+            <w:tcW w:w="9350" w:type="dxa"/>
+          </w:tcPr>
+          <w:p>
+            <w:r>
+              <w:rPr>
+                <w:noProof/>
+              </w:rPr>
+              <w:drawing>
+                <wp:inline distT="0" distB="0" distL="0" distR="0" wp14:anchorId="3E2B41A5" wp14:editId="2DF70073">
+                  <wp:extent cx="5943600" cy="608965"/>
+                  <wp:effectExtent l="0" t="0" r="0" b="635"/>
+                  <wp:docPr id="20" name="Picture 20"/>
+                  <wp:cNvGraphicFramePr>
+                    <a:graphicFrameLocks xmlns:a="http://schemas.openxmlformats.org/drawingml/2006/main" noChangeAspect="1"/>
+                  </wp:cNvGraphicFramePr>
+                  <a:graphic xmlns:a="http://schemas.openxmlformats.org/drawingml/2006/main">
+                    <a:graphicData uri="http://schemas.openxmlformats.org/drawingml/2006/picture">
+                      <pic:pic xmlns:pic="http://schemas.openxmlformats.org/drawingml/2006/picture">
+                        <pic:nvPicPr>
+                          <pic:cNvPr id="1" name=""/>
+                          <pic:cNvPicPr/>
+                        </pic:nvPicPr>
+                        <pic:blipFill>
+                          <a:blip r:embed="rId26"/>
+                          <a:stretch>
+                            <a:fillRect/>
+                          </a:stretch>
+                        </pic:blipFill>
+                        <pic:spPr>
+                          <a:xfrm>
+                            <a:off x="0" y="0"/>
+                            <a:ext cx="5943600" cy="608965"/>
+                          </a:xfrm>
+                          <a:prstGeom prst="rect">
+                            <a:avLst/>
+                          </a:prstGeom>
+                        </pic:spPr>
+                      </pic:pic>
+                    </a:graphicData>
+                  </a:graphic>
+                </wp:inline>
+              </w:drawing>
+            </w:r>
+          </w:p>
+        </w:tc>
+      </w:tr>
+      <w:tr>
+        <w:tc>
+          <w:tcPr>
+            <w:tcW w:w="9350" w:type="dxa"/>
+          </w:tcPr>
+          <w:p>
+            <w:r>
+              <w:t>If you do “git pull” and there is nothing new to pull you will get this message.</w:t>
+            </w:r>
+          </w:p>
+        </w:tc>
+      </w:tr>
+    </w:tbl>
+    <w:p/>
     <w:p>
       <w:r>
-        <w:t xml:space="preserve">Run </w:t>
-      </w:r>
-      <w:proofErr w:type="spellStart"/>
-      <w:r>
-        <w:t>Git</w:t>
-      </w:r>
-      <w:proofErr w:type="spellEnd"/>
-      <w:r>
-        <w:t xml:space="preserve"> Bash and go to the folder using the “cd” that has your repository saved on your local </w:t>
-      </w:r>
-      <w:proofErr w:type="spellStart"/>
-      <w:r>
-        <w:t>maching</w:t>
-      </w:r>
-      <w:proofErr w:type="spellEnd"/>
-      <w:r>
-        <w:t>.</w:t>
+        <w:br w:type="page"/>
       </w:r>
     </w:p>
     <w:p>
+      <w:pPr>
+        <w:pStyle w:val="Heading1"/>
+      </w:pPr>
       <w:r>
-        <w:t>Use the command “</w:t>
+        <w:t>Branches</w:t>
       </w:r>
-      <w:proofErr w:type="spellStart"/>
-      <w:r>
-        <w:t>git</w:t>
-      </w:r>
-      <w:proofErr w:type="spellEnd"/>
-      <w:r>
-        <w:t xml:space="preserve"> pull” and the latest version will be merged into your repository.cd</w:t>
-      </w:r>
-      <w:bookmarkStart w:id="0" w:name="_GoBack"/>
-      <w:bookmarkEnd w:id="0"/>
+    </w:p>
+    <w:p/>
+    <w:tbl>
+      <w:tblPr>
+        <w:tblStyle w:val="TableGrid"/>
+        <w:tblW w:w="0" w:type="auto"/>
+        <w:tblLook w:val="04A0" w:firstRow="1" w:lastRow="0" w:firstColumn="1" w:lastColumn="0" w:noHBand="0" w:noVBand="1"/>
+      </w:tblPr>
+      <w:tblGrid>
+        <w:gridCol w:w="9350"/>
+      </w:tblGrid>
+      <w:tr>
+        <w:tc>
+          <w:tcPr>
+            <w:tcW w:w="9350" w:type="dxa"/>
+          </w:tcPr>
+          <w:p>
+            <w:r>
+              <w:rPr>
+                <w:noProof/>
+              </w:rPr>
+              <w:drawing>
+                <wp:inline distT="0" distB="0" distL="0" distR="0" wp14:anchorId="3857F518" wp14:editId="6582EC9A">
+                  <wp:extent cx="5943600" cy="648335"/>
+                  <wp:effectExtent l="0" t="0" r="0" b="0"/>
+                  <wp:docPr id="21" name="Picture 21"/>
+                  <wp:cNvGraphicFramePr>
+                    <a:graphicFrameLocks xmlns:a="http://schemas.openxmlformats.org/drawingml/2006/main" noChangeAspect="1"/>
+                  </wp:cNvGraphicFramePr>
+                  <a:graphic xmlns:a="http://schemas.openxmlformats.org/drawingml/2006/main">
+                    <a:graphicData uri="http://schemas.openxmlformats.org/drawingml/2006/picture">
+                      <pic:pic xmlns:pic="http://schemas.openxmlformats.org/drawingml/2006/picture">
+                        <pic:nvPicPr>
+                          <pic:cNvPr id="1" name=""/>
+                          <pic:cNvPicPr/>
+                        </pic:nvPicPr>
+                        <pic:blipFill>
+                          <a:blip r:embed="rId27"/>
+                          <a:stretch>
+                            <a:fillRect/>
+                          </a:stretch>
+                        </pic:blipFill>
+                        <pic:spPr>
+                          <a:xfrm>
+                            <a:off x="0" y="0"/>
+                            <a:ext cx="5943600" cy="648335"/>
+                          </a:xfrm>
+                          <a:prstGeom prst="rect">
+                            <a:avLst/>
+                          </a:prstGeom>
+                        </pic:spPr>
+                      </pic:pic>
+                    </a:graphicData>
+                  </a:graphic>
+                </wp:inline>
+              </w:drawing>
+            </w:r>
+          </w:p>
+        </w:tc>
+      </w:tr>
+      <w:tr>
+        <w:tc>
+          <w:tcPr>
+            <w:tcW w:w="9350" w:type="dxa"/>
+          </w:tcPr>
+          <w:p>
+            <w:r>
+              <w:t>Use the command ‘git checkout –b “new-branch”  to create a new branch and go there.</w:t>
+            </w:r>
+          </w:p>
+        </w:tc>
+      </w:tr>
+    </w:tbl>
+    <w:p/>
+    <w:tbl>
+      <w:tblPr>
+        <w:tblStyle w:val="TableGrid"/>
+        <w:tblW w:w="0" w:type="auto"/>
+        <w:tblLook w:val="04A0" w:firstRow="1" w:lastRow="0" w:firstColumn="1" w:lastColumn="0" w:noHBand="0" w:noVBand="1"/>
+      </w:tblPr>
+      <w:tblGrid>
+        <w:gridCol w:w="9350"/>
+      </w:tblGrid>
+      <w:tr>
+        <w:tc>
+          <w:tcPr>
+            <w:tcW w:w="9350" w:type="dxa"/>
+          </w:tcPr>
+          <w:p>
+            <w:r>
+              <w:rPr>
+                <w:noProof/>
+              </w:rPr>
+              <w:drawing>
+                <wp:inline distT="0" distB="0" distL="0" distR="0" wp14:anchorId="1F5E2D94" wp14:editId="4C8A0127">
+                  <wp:extent cx="5943600" cy="792480"/>
+                  <wp:effectExtent l="0" t="0" r="0" b="7620"/>
+                  <wp:docPr id="22" name="Picture 22"/>
+                  <wp:cNvGraphicFramePr>
+                    <a:graphicFrameLocks xmlns:a="http://schemas.openxmlformats.org/drawingml/2006/main" noChangeAspect="1"/>
+                  </wp:cNvGraphicFramePr>
+                  <a:graphic xmlns:a="http://schemas.openxmlformats.org/drawingml/2006/main">
+                    <a:graphicData uri="http://schemas.openxmlformats.org/drawingml/2006/picture">
+                      <pic:pic xmlns:pic="http://schemas.openxmlformats.org/drawingml/2006/picture">
+                        <pic:nvPicPr>
+                          <pic:cNvPr id="1" name=""/>
+                          <pic:cNvPicPr/>
+                        </pic:nvPicPr>
+                        <pic:blipFill>
+                          <a:blip r:embed="rId28"/>
+                          <a:stretch>
+                            <a:fillRect/>
+                          </a:stretch>
+                        </pic:blipFill>
+                        <pic:spPr>
+                          <a:xfrm>
+                            <a:off x="0" y="0"/>
+                            <a:ext cx="5943600" cy="792480"/>
+                          </a:xfrm>
+                          <a:prstGeom prst="rect">
+                            <a:avLst/>
+                          </a:prstGeom>
+                        </pic:spPr>
+                      </pic:pic>
+                    </a:graphicData>
+                  </a:graphic>
+                </wp:inline>
+              </w:drawing>
+            </w:r>
+          </w:p>
+        </w:tc>
+      </w:tr>
+      <w:tr>
+        <w:tc>
+          <w:tcPr>
+            <w:tcW w:w="9350" w:type="dxa"/>
+          </w:tcPr>
+          <w:p>
+            <w:r>
+              <w:t xml:space="preserve">Use the command ‘git checkout master’  to switch back to a branch that already exists. </w:t>
+            </w:r>
+          </w:p>
+        </w:tc>
+      </w:tr>
+    </w:tbl>
+    <w:p/>
+    <w:p>
+      <w:bookmarkStart w:id="3" w:name="_GoBack"/>
+      <w:bookmarkEnd w:id="3"/>
     </w:p>
     <w:sectPr>
+      <w:headerReference w:type="default" r:id="rId29"/>
+      <w:footerReference w:type="default" r:id="rId30"/>
       <w:pgSz w:w="12240" w:h="15840"/>
       <w:pgMar w:top="1440" w:right="1440" w:bottom="1440" w:left="1440" w:header="720" w:footer="720" w:gutter="0"/>
       <w:cols w:space="720"/>
+      <w:titlePg/>
       <w:docGrid w:linePitch="360"/>
     </w:sectPr>
   </w:body>
 </w:document>
+</file>
+
+<file path=word/endnotes.xml><?xml version="1.0" encoding="utf-8"?>
+<w:endnotes xmlns:wpc="http://schemas.microsoft.com/office/word/2010/wordprocessingCanvas" xmlns:cx="http://schemas.microsoft.com/office/drawing/2014/chartex" xmlns:mc="http://schemas.openxmlformats.org/markup-compatibility/2006" xmlns:o="urn:schemas-microsoft-com:office:office" xmlns:r="http://schemas.openxmlformats.org/officeDocument/2006/relationships" xmlns:m="http://schemas.openxmlformats.org/officeDocument/2006/math" xmlns:v="urn:schemas-microsoft-com:vml" xmlns:wp14="http://schemas.microsoft.com/office/word/2010/wordprocessingDrawing" xmlns:wp="http://schemas.openxmlformats.org/drawingml/2006/wordprocessingDrawing" xmlns:w10="urn:schemas-microsoft-com:office:word" xmlns:w="http://schemas.openxmlformats.org/wordprocessingml/2006/main" xmlns:w14="http://schemas.microsoft.com/office/word/2010/wordml" xmlns:w15="http://schemas.microsoft.com/office/word/2012/wordml" xmlns:w16se="http://schemas.microsoft.com/office/word/2015/wordml/symex" xmlns:wpg="http://schemas.microsoft.com/office/word/2010/wordprocessingGroup" xmlns:wpi="http://schemas.microsoft.com/office/word/2010/wordprocessingInk" xmlns:wne="http://schemas.microsoft.com/office/word/2006/wordml" xmlns:wps="http://schemas.microsoft.com/office/word/2010/wordprocessingShape" mc:Ignorable="w14 w15 w16se wp14">
+  <w:endnote w:type="separator" w:id="-1">
+    <w:p>
+      <w:pPr>
+        <w:spacing w:after="0" w:line="240" w:lineRule="auto"/>
+      </w:pPr>
+      <w:r>
+        <w:separator/>
+      </w:r>
+    </w:p>
+  </w:endnote>
+  <w:endnote w:type="continuationSeparator" w:id="0">
+    <w:p>
+      <w:pPr>
+        <w:spacing w:after="0" w:line="240" w:lineRule="auto"/>
+      </w:pPr>
+      <w:r>
+        <w:continuationSeparator/>
+      </w:r>
+    </w:p>
+  </w:endnote>
+</w:endnotes>
+</file>
+
+<file path=word/footer1.xml><?xml version="1.0" encoding="utf-8"?>
+<w:ftr xmlns:wpc="http://schemas.microsoft.com/office/word/2010/wordprocessingCanvas" xmlns:cx="http://schemas.microsoft.com/office/drawing/2014/chartex" xmlns:mc="http://schemas.openxmlformats.org/markup-compatibility/2006" xmlns:o="urn:schemas-microsoft-com:office:office" xmlns:r="http://schemas.openxmlformats.org/officeDocument/2006/relationships" xmlns:m="http://schemas.openxmlformats.org/officeDocument/2006/math" xmlns:v="urn:schemas-microsoft-com:vml" xmlns:wp14="http://schemas.microsoft.com/office/word/2010/wordprocessingDrawing" xmlns:wp="http://schemas.openxmlformats.org/drawingml/2006/wordprocessingDrawing" xmlns:w10="urn:schemas-microsoft-com:office:word" xmlns:w="http://schemas.openxmlformats.org/wordprocessingml/2006/main" xmlns:w14="http://schemas.microsoft.com/office/word/2010/wordml" xmlns:w15="http://schemas.microsoft.com/office/word/2012/wordml" xmlns:w16se="http://schemas.microsoft.com/office/word/2015/wordml/symex" xmlns:wpg="http://schemas.microsoft.com/office/word/2010/wordprocessingGroup" xmlns:wpi="http://schemas.microsoft.com/office/word/2010/wordprocessingInk" xmlns:wne="http://schemas.microsoft.com/office/word/2006/wordml" xmlns:wps="http://schemas.microsoft.com/office/word/2010/wordprocessingShape" mc:Ignorable="w14 w15 w16se wp14">
+  <w:sdt>
+    <w:sdtPr>
+      <w:id w:val="-1108045830"/>
+      <w:docPartObj>
+        <w:docPartGallery w:val="Page Numbers (Bottom of Page)"/>
+        <w:docPartUnique/>
+      </w:docPartObj>
+    </w:sdtPr>
+    <w:sdtEndPr>
+      <w:rPr>
+        <w:color w:val="7F7F7F" w:themeColor="background1" w:themeShade="7F"/>
+        <w:spacing w:val="60"/>
+      </w:rPr>
+    </w:sdtEndPr>
+    <w:sdtContent>
+      <w:p>
+        <w:pPr>
+          <w:pStyle w:val="Footer"/>
+          <w:pBdr>
+            <w:top w:val="single" w:sz="4" w:space="1" w:color="D9D9D9" w:themeColor="background1" w:themeShade="D9"/>
+          </w:pBdr>
+          <w:jc w:val="right"/>
+        </w:pPr>
+        <w:r>
+          <w:fldChar w:fldCharType="begin"/>
+        </w:r>
+        <w:r>
+          <w:instrText xml:space="preserve"> PAGE   \* MERGEFORMAT </w:instrText>
+        </w:r>
+        <w:r>
+          <w:fldChar w:fldCharType="separate"/>
+        </w:r>
+        <w:r>
+          <w:rPr>
+            <w:noProof/>
+          </w:rPr>
+          <w:t>8</w:t>
+        </w:r>
+        <w:r>
+          <w:rPr>
+            <w:noProof/>
+          </w:rPr>
+          <w:fldChar w:fldCharType="end"/>
+        </w:r>
+        <w:r>
+          <w:t xml:space="preserve"> | </w:t>
+        </w:r>
+        <w:r>
+          <w:rPr>
+            <w:color w:val="7F7F7F" w:themeColor="background1" w:themeShade="7F"/>
+            <w:spacing w:val="60"/>
+          </w:rPr>
+          <w:t>Page</w:t>
+        </w:r>
+      </w:p>
+    </w:sdtContent>
+  </w:sdt>
+  <w:p>
+    <w:pPr>
+      <w:pStyle w:val="Footer"/>
+    </w:pPr>
+  </w:p>
+</w:ftr>
+</file>
+
+<file path=word/footnotes.xml><?xml version="1.0" encoding="utf-8"?>
+<w:footnotes xmlns:wpc="http://schemas.microsoft.com/office/word/2010/wordprocessingCanvas" xmlns:cx="http://schemas.microsoft.com/office/drawing/2014/chartex" xmlns:mc="http://schemas.openxmlformats.org/markup-compatibility/2006" xmlns:o="urn:schemas-microsoft-com:office:office" xmlns:r="http://schemas.openxmlformats.org/officeDocument/2006/relationships" xmlns:m="http://schemas.openxmlformats.org/officeDocument/2006/math" xmlns:v="urn:schemas-microsoft-com:vml" xmlns:wp14="http://schemas.microsoft.com/office/word/2010/wordprocessingDrawing" xmlns:wp="http://schemas.openxmlformats.org/drawingml/2006/wordprocessingDrawing" xmlns:w10="urn:schemas-microsoft-com:office:word" xmlns:w="http://schemas.openxmlformats.org/wordprocessingml/2006/main" xmlns:w14="http://schemas.microsoft.com/office/word/2010/wordml" xmlns:w15="http://schemas.microsoft.com/office/word/2012/wordml" xmlns:w16se="http://schemas.microsoft.com/office/word/2015/wordml/symex" xmlns:wpg="http://schemas.microsoft.com/office/word/2010/wordprocessingGroup" xmlns:wpi="http://schemas.microsoft.com/office/word/2010/wordprocessingInk" xmlns:wne="http://schemas.microsoft.com/office/word/2006/wordml" xmlns:wps="http://schemas.microsoft.com/office/word/2010/wordprocessingShape" mc:Ignorable="w14 w15 w16se wp14">
+  <w:footnote w:type="separator" w:id="-1">
+    <w:p>
+      <w:pPr>
+        <w:spacing w:after="0" w:line="240" w:lineRule="auto"/>
+      </w:pPr>
+      <w:r>
+        <w:separator/>
+      </w:r>
+    </w:p>
+  </w:footnote>
+  <w:footnote w:type="continuationSeparator" w:id="0">
+    <w:p>
+      <w:pPr>
+        <w:spacing w:after="0" w:line="240" w:lineRule="auto"/>
+      </w:pPr>
+      <w:r>
+        <w:continuationSeparator/>
+      </w:r>
+    </w:p>
+  </w:footnote>
+</w:footnotes>
+</file>
+
+<file path=word/header1.xml><?xml version="1.0" encoding="utf-8"?>
+<w:hdr xmlns:wpc="http://schemas.microsoft.com/office/word/2010/wordprocessingCanvas" xmlns:cx="http://schemas.microsoft.com/office/drawing/2014/chartex" xmlns:mc="http://schemas.openxmlformats.org/markup-compatibility/2006" xmlns:o="urn:schemas-microsoft-com:office:office" xmlns:r="http://schemas.openxmlformats.org/officeDocument/2006/relationships" xmlns:m="http://schemas.openxmlformats.org/officeDocument/2006/math" xmlns:v="urn:schemas-microsoft-com:vml" xmlns:wp14="http://schemas.microsoft.com/office/word/2010/wordprocessingDrawing" xmlns:wp="http://schemas.openxmlformats.org/drawingml/2006/wordprocessingDrawing" xmlns:w10="urn:schemas-microsoft-com:office:word" xmlns:w="http://schemas.openxmlformats.org/wordprocessingml/2006/main" xmlns:w14="http://schemas.microsoft.com/office/word/2010/wordml" xmlns:w15="http://schemas.microsoft.com/office/word/2012/wordml" xmlns:w16se="http://schemas.microsoft.com/office/word/2015/wordml/symex" xmlns:wpg="http://schemas.microsoft.com/office/word/2010/wordprocessingGroup" xmlns:wpi="http://schemas.microsoft.com/office/word/2010/wordprocessingInk" xmlns:wne="http://schemas.microsoft.com/office/word/2006/wordml" xmlns:wps="http://schemas.microsoft.com/office/word/2010/wordprocessingShape" mc:Ignorable="w14 w15 w16se wp14">
+  <w:p>
+    <w:pPr>
+      <w:pStyle w:val="Header"/>
+    </w:pPr>
+    <w:r>
+      <w:rPr>
+        <w:noProof/>
+      </w:rPr>
+      <mc:AlternateContent>
+        <mc:Choice Requires="wps">
+          <w:drawing>
+            <wp:anchor distT="0" distB="0" distL="118745" distR="118745" simplePos="0" relativeHeight="251659264" behindDoc="1" locked="0" layoutInCell="1" allowOverlap="0">
+              <wp:simplePos x="0" y="0"/>
+              <wp:positionH relativeFrom="margin">
+                <wp:align>center</wp:align>
+              </wp:positionH>
+              <mc:AlternateContent>
+                <mc:Choice Requires="wp14">
+                  <wp:positionV relativeFrom="page">
+                    <wp14:pctPosVOffset>4500</wp14:pctPosVOffset>
+                  </wp:positionV>
+                </mc:Choice>
+                <mc:Fallback>
+                  <wp:positionV relativeFrom="page">
+                    <wp:posOffset>452120</wp:posOffset>
+                  </wp:positionV>
+                </mc:Fallback>
+              </mc:AlternateContent>
+              <wp:extent cx="5950039" cy="270457"/>
+              <wp:effectExtent l="0" t="0" r="0" b="7620"/>
+              <wp:wrapSquare wrapText="bothSides"/>
+              <wp:docPr id="197" name="Rectangle 197"/>
+              <wp:cNvGraphicFramePr/>
+              <a:graphic xmlns:a="http://schemas.openxmlformats.org/drawingml/2006/main">
+                <a:graphicData uri="http://schemas.microsoft.com/office/word/2010/wordprocessingShape">
+                  <wps:wsp>
+                    <wps:cNvSpPr/>
+                    <wps:spPr>
+                      <a:xfrm>
+                        <a:off x="0" y="0"/>
+                        <a:ext cx="5950039" cy="270457"/>
+                      </a:xfrm>
+                      <a:prstGeom prst="rect">
+                        <a:avLst/>
+                      </a:prstGeom>
+                      <a:solidFill>
+                        <a:schemeClr val="accent1"/>
+                      </a:solidFill>
+                      <a:ln>
+                        <a:noFill/>
+                      </a:ln>
+                    </wps:spPr>
+                    <wps:style>
+                      <a:lnRef idx="2">
+                        <a:schemeClr val="accent1">
+                          <a:shade val="50000"/>
+                        </a:schemeClr>
+                      </a:lnRef>
+                      <a:fillRef idx="1">
+                        <a:schemeClr val="accent1"/>
+                      </a:fillRef>
+                      <a:effectRef idx="0">
+                        <a:schemeClr val="accent1"/>
+                      </a:effectRef>
+                      <a:fontRef idx="minor">
+                        <a:schemeClr val="lt1"/>
+                      </a:fontRef>
+                    </wps:style>
+                    <wps:txbx>
+                      <w:txbxContent>
+                        <w:sdt>
+                          <w:sdtPr>
+                            <w:rPr>
+                              <w:caps/>
+                              <w:color w:val="FFFFFF" w:themeColor="background1"/>
+                            </w:rPr>
+                            <w:alias w:val="Title"/>
+                            <w:tag w:val=""/>
+                            <w:id w:val="1189017394"/>
+                            <w:dataBinding w:prefixMappings="xmlns:ns0='http://purl.org/dc/elements/1.1/' xmlns:ns1='http://schemas.openxmlformats.org/package/2006/metadata/core-properties' " w:xpath="/ns1:coreProperties[1]/ns0:title[1]" w:storeItemID="{6C3C8BC8-F283-45AE-878A-BAB7291924A1}"/>
+                            <w:text/>
+                          </w:sdtPr>
+                          <w:sdtContent>
+                            <w:p>
+                              <w:pPr>
+                                <w:pStyle w:val="Header"/>
+                                <w:tabs>
+                                  <w:tab w:val="clear" w:pos="4680"/>
+                                  <w:tab w:val="clear" w:pos="9360"/>
+                                </w:tabs>
+                                <w:jc w:val="center"/>
+                                <w:rPr>
+                                  <w:caps/>
+                                  <w:color w:val="FFFFFF" w:themeColor="background1"/>
+                                </w:rPr>
+                              </w:pPr>
+                              <w:r>
+                                <w:rPr>
+                                  <w:caps/>
+                                  <w:color w:val="FFFFFF" w:themeColor="background1"/>
+                                </w:rPr>
+                                <w:t>Essential git commands</w:t>
+                              </w:r>
+                            </w:p>
+                          </w:sdtContent>
+                        </w:sdt>
+                      </w:txbxContent>
+                    </wps:txbx>
+                    <wps:bodyPr rot="0" spcFirstLastPara="0" vertOverflow="overflow" horzOverflow="overflow" vert="horz" wrap="square" lIns="91440" tIns="45720" rIns="91440" bIns="45720" numCol="1" spcCol="0" rtlCol="0" fromWordArt="0" anchor="ctr" anchorCtr="0" forceAA="0" compatLnSpc="1">
+                      <a:prstTxWarp prst="textNoShape">
+                        <a:avLst/>
+                      </a:prstTxWarp>
+                      <a:spAutoFit/>
+                    </wps:bodyPr>
+                  </wps:wsp>
+                </a:graphicData>
+              </a:graphic>
+              <wp14:sizeRelH relativeFrom="margin">
+                <wp14:pctWidth>100000</wp14:pctWidth>
+              </wp14:sizeRelH>
+              <wp14:sizeRelV relativeFrom="page">
+                <wp14:pctHeight>2700</wp14:pctHeight>
+              </wp14:sizeRelV>
+            </wp:anchor>
+          </w:drawing>
+        </mc:Choice>
+        <mc:Fallback>
+          <w:pict>
+            <v:rect id="Rectangle 197" o:spid="_x0000_s1026" style="position:absolute;margin-left:0;margin-top:0;width:468.5pt;height:21.3pt;z-index:-251657216;visibility:visible;mso-wrap-style:square;mso-width-percent:1000;mso-height-percent:27;mso-top-percent:45;mso-wrap-distance-left:9.35pt;mso-wrap-distance-top:0;mso-wrap-distance-right:9.35pt;mso-wrap-distance-bottom:0;mso-position-horizontal:center;mso-position-horizontal-relative:margin;mso-position-vertical-relative:page;mso-width-percent:1000;mso-height-percent:27;mso-top-percent:45;mso-width-relative:margin;mso-height-relative:page;v-text-anchor:middle" o:gfxdata="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" o:allowoverlap="f" fillcolor="#5b9bd5 [3204]" stroked="f" strokeweight="1pt">
+              <v:textbox style="mso-fit-shape-to-text:t">
+                <w:txbxContent>
+                  <w:sdt>
+                    <w:sdtPr>
+                      <w:rPr>
+                        <w:caps/>
+                        <w:color w:val="FFFFFF" w:themeColor="background1"/>
+                      </w:rPr>
+                      <w:alias w:val="Title"/>
+                      <w:tag w:val=""/>
+                      <w:id w:val="1189017394"/>
+                      <w:dataBinding w:prefixMappings="xmlns:ns0='http://purl.org/dc/elements/1.1/' xmlns:ns1='http://schemas.openxmlformats.org/package/2006/metadata/core-properties' " w:xpath="/ns1:coreProperties[1]/ns0:title[1]" w:storeItemID="{6C3C8BC8-F283-45AE-878A-BAB7291924A1}"/>
+                      <w:text/>
+                    </w:sdtPr>
+                    <w:sdtContent>
+                      <w:p>
+                        <w:pPr>
+                          <w:pStyle w:val="Header"/>
+                          <w:tabs>
+                            <w:tab w:val="clear" w:pos="4680"/>
+                            <w:tab w:val="clear" w:pos="9360"/>
+                          </w:tabs>
+                          <w:jc w:val="center"/>
+                          <w:rPr>
+                            <w:caps/>
+                            <w:color w:val="FFFFFF" w:themeColor="background1"/>
+                          </w:rPr>
+                        </w:pPr>
+                        <w:r>
+                          <w:rPr>
+                            <w:caps/>
+                            <w:color w:val="FFFFFF" w:themeColor="background1"/>
+                          </w:rPr>
+                          <w:t>Essential git commands</w:t>
+                        </w:r>
+                      </w:p>
+                    </w:sdtContent>
+                  </w:sdt>
+                </w:txbxContent>
+              </v:textbox>
+              <w10:wrap type="square" anchorx="margin" anchory="page"/>
+            </v:rect>
+          </w:pict>
+        </mc:Fallback>
+      </mc:AlternateContent>
+    </w:r>
+  </w:p>
+</w:hdr>
 </file>
 
 <file path=word/numbering.xml><?xml version="1.0" encoding="utf-8"?>
@@ -1968,6 +2800,27 @@
     <w:name w:val="Normal"/>
     <w:qFormat/>
   </w:style>
+  <w:style w:type="paragraph" w:styleId="Heading1">
+    <w:name w:val="heading 1"/>
+    <w:basedOn w:val="Normal"/>
+    <w:next w:val="Normal"/>
+    <w:link w:val="Heading1Char"/>
+    <w:uiPriority w:val="9"/>
+    <w:qFormat/>
+    <w:rsid w:val="00BF29B0"/>
+    <w:pPr>
+      <w:keepNext/>
+      <w:keepLines/>
+      <w:spacing w:before="240" w:after="0"/>
+      <w:outlineLvl w:val="0"/>
+    </w:pPr>
+    <w:rPr>
+      <w:rFonts w:asciiTheme="majorHAnsi" w:eastAsiaTheme="majorEastAsia" w:hAnsiTheme="majorHAnsi" w:cstheme="majorBidi"/>
+      <w:color w:val="2E74B5" w:themeColor="accent1" w:themeShade="BF"/>
+      <w:sz w:val="32"/>
+      <w:szCs w:val="32"/>
+    </w:rPr>
+  </w:style>
   <w:style w:type="character" w:default="1" w:styleId="DefaultParagraphFont">
     <w:name w:val="Default Paragraph Font"/>
     <w:uiPriority w:val="1"/>
@@ -2024,6 +2877,98 @@
       <w:ind w:left="720"/>
       <w:contextualSpacing/>
     </w:pPr>
+  </w:style>
+  <w:style w:type="character" w:customStyle="1" w:styleId="Heading1Char">
+    <w:name w:val="Heading 1 Char"/>
+    <w:basedOn w:val="DefaultParagraphFont"/>
+    <w:link w:val="Heading1"/>
+    <w:uiPriority w:val="9"/>
+    <w:rsid w:val="00BF29B0"/>
+    <w:rPr>
+      <w:rFonts w:asciiTheme="majorHAnsi" w:eastAsiaTheme="majorEastAsia" w:hAnsiTheme="majorHAnsi" w:cstheme="majorBidi"/>
+      <w:color w:val="2E74B5" w:themeColor="accent1" w:themeShade="BF"/>
+      <w:sz w:val="32"/>
+      <w:szCs w:val="32"/>
+    </w:rPr>
+  </w:style>
+  <w:style w:type="paragraph" w:styleId="TOCHeading">
+    <w:name w:val="TOC Heading"/>
+    <w:basedOn w:val="Heading1"/>
+    <w:next w:val="Normal"/>
+    <w:uiPriority w:val="39"/>
+    <w:unhideWhenUsed/>
+    <w:qFormat/>
+    <w:rsid w:val="00BF29B0"/>
+    <w:pPr>
+      <w:outlineLvl w:val="9"/>
+    </w:pPr>
+  </w:style>
+  <w:style w:type="paragraph" w:styleId="TOC1">
+    <w:name w:val="toc 1"/>
+    <w:basedOn w:val="Normal"/>
+    <w:next w:val="Normal"/>
+    <w:autoRedefine/>
+    <w:uiPriority w:val="39"/>
+    <w:unhideWhenUsed/>
+    <w:rsid w:val="00E21731"/>
+    <w:pPr>
+      <w:spacing w:after="100"/>
+    </w:pPr>
+  </w:style>
+  <w:style w:type="character" w:styleId="Hyperlink">
+    <w:name w:val="Hyperlink"/>
+    <w:basedOn w:val="DefaultParagraphFont"/>
+    <w:uiPriority w:val="99"/>
+    <w:unhideWhenUsed/>
+    <w:rsid w:val="00E21731"/>
+    <w:rPr>
+      <w:color w:val="0563C1" w:themeColor="hyperlink"/>
+      <w:u w:val="single"/>
+    </w:rPr>
+  </w:style>
+  <w:style w:type="paragraph" w:styleId="Header">
+    <w:name w:val="header"/>
+    <w:basedOn w:val="Normal"/>
+    <w:link w:val="HeaderChar"/>
+    <w:uiPriority w:val="99"/>
+    <w:unhideWhenUsed/>
+    <w:rsid w:val="00E21731"/>
+    <w:pPr>
+      <w:tabs>
+        <w:tab w:val="center" w:pos="4680"/>
+        <w:tab w:val="right" w:pos="9360"/>
+      </w:tabs>
+      <w:spacing w:after="0" w:line="240" w:lineRule="auto"/>
+    </w:pPr>
+  </w:style>
+  <w:style w:type="character" w:customStyle="1" w:styleId="HeaderChar">
+    <w:name w:val="Header Char"/>
+    <w:basedOn w:val="DefaultParagraphFont"/>
+    <w:link w:val="Header"/>
+    <w:uiPriority w:val="99"/>
+    <w:rsid w:val="00E21731"/>
+  </w:style>
+  <w:style w:type="paragraph" w:styleId="Footer">
+    <w:name w:val="footer"/>
+    <w:basedOn w:val="Normal"/>
+    <w:link w:val="FooterChar"/>
+    <w:uiPriority w:val="99"/>
+    <w:unhideWhenUsed/>
+    <w:rsid w:val="00E21731"/>
+    <w:pPr>
+      <w:tabs>
+        <w:tab w:val="center" w:pos="4680"/>
+        <w:tab w:val="right" w:pos="9360"/>
+      </w:tabs>
+      <w:spacing w:after="0" w:line="240" w:lineRule="auto"/>
+    </w:pPr>
+  </w:style>
+  <w:style w:type="character" w:customStyle="1" w:styleId="FooterChar">
+    <w:name w:val="Footer Char"/>
+    <w:basedOn w:val="DefaultParagraphFont"/>
+    <w:link w:val="Footer"/>
+    <w:uiPriority w:val="99"/>
+    <w:rsid w:val="00E21731"/>
   </w:style>
 </w:styles>
 </file>
@@ -2287,4 +3232,16 @@
     </a:ext>
   </a:extLst>
 </a:theme>
+</file>
+
+<file path=customXml/item1.xml><?xml version="1.0" encoding="utf-8"?>
+<b:Sources xmlns:b="http://schemas.openxmlformats.org/officeDocument/2006/bibliography" xmlns="http://schemas.openxmlformats.org/officeDocument/2006/bibliography" SelectedStyle="\APASixthEditionOfficeOnline.xsl" StyleName="APA" Version="6"/>
+</file>
+
+<file path=customXml/itemProps1.xml><?xml version="1.0" encoding="utf-8"?>
+<ds:datastoreItem xmlns:ds="http://schemas.openxmlformats.org/officeDocument/2006/customXml" ds:itemID="{EBE9E6BC-38EC-4A95-B557-59980EFF834F}">
+  <ds:schemaRefs>
+    <ds:schemaRef ds:uri="http://schemas.openxmlformats.org/officeDocument/2006/bibliography"/>
+  </ds:schemaRefs>
+</ds:datastoreItem>
 </file>
</xml_diff>

<commit_message>
Updates Table of Contents
</commit_message>
<xml_diff>
--- a/GitInstructionsdocx.docx
+++ b/GitInstructionsdocx.docx
@@ -15,11 +15,33 @@
           <w:sz w:val="32"/>
           <w:szCs w:val="32"/>
         </w:rPr>
-        <w:t>Essential Git Commands</w:t>
+        <w:t xml:space="preserve">Essential </w:t>
+      </w:r>
+      <w:proofErr w:type="spellStart"/>
+      <w:r>
+        <w:rPr>
+          <w:sz w:val="32"/>
+          <w:szCs w:val="32"/>
+        </w:rPr>
+        <w:t>Git</w:t>
+      </w:r>
+      <w:proofErr w:type="spellEnd"/>
+      <w:r>
+        <w:rPr>
+          <w:sz w:val="32"/>
+          <w:szCs w:val="32"/>
+        </w:rPr>
+        <w:t xml:space="preserve"> Commands</w:t>
       </w:r>
     </w:p>
     <w:sdt>
       <w:sdtPr>
+        <w:rPr>
+          <w:rFonts w:asciiTheme="minorHAnsi" w:eastAsiaTheme="minorHAnsi" w:hAnsiTheme="minorHAnsi" w:cstheme="minorBidi"/>
+          <w:color w:val="auto"/>
+          <w:sz w:val="22"/>
+          <w:szCs w:val="22"/>
+        </w:rPr>
         <w:id w:val="-1947839981"/>
         <w:docPartObj>
           <w:docPartGallery w:val="Table of Contents"/>
@@ -28,13 +50,9 @@
       </w:sdtPr>
       <w:sdtEndPr>
         <w:rPr>
-          <w:rFonts w:asciiTheme="minorHAnsi" w:eastAsiaTheme="minorHAnsi" w:hAnsiTheme="minorHAnsi" w:cstheme="minorBidi"/>
           <w:b/>
           <w:bCs/>
           <w:noProof/>
-          <w:color w:val="auto"/>
-          <w:sz w:val="22"/>
-          <w:szCs w:val="22"/>
         </w:rPr>
       </w:sdtEndPr>
       <w:sdtContent>
@@ -53,6 +71,7 @@
               <w:tab w:val="right" w:leader="dot" w:pos="9350"/>
             </w:tabs>
             <w:rPr>
+              <w:rFonts w:eastAsiaTheme="minorEastAsia"/>
               <w:noProof/>
             </w:rPr>
           </w:pPr>
@@ -65,7 +84,7 @@
           <w:r>
             <w:fldChar w:fldCharType="separate"/>
           </w:r>
-          <w:hyperlink w:anchor="_Toc478387586" w:history="1">
+          <w:hyperlink w:anchor="_Toc478388618" w:history="1">
             <w:r>
               <w:rPr>
                 <w:rStyle w:val="Hyperlink"/>
@@ -92,7 +111,7 @@
                 <w:noProof/>
                 <w:webHidden/>
               </w:rPr>
-              <w:instrText xml:space="preserve"> PAGEREF _Toc478387586 \h </w:instrText>
+              <w:instrText xml:space="preserve"> PAGEREF _Toc478388618 \h </w:instrText>
             </w:r>
             <w:r>
               <w:rPr>
@@ -130,10 +149,11 @@
               <w:tab w:val="right" w:leader="dot" w:pos="9350"/>
             </w:tabs>
             <w:rPr>
+              <w:rFonts w:eastAsiaTheme="minorEastAsia"/>
               <w:noProof/>
             </w:rPr>
           </w:pPr>
-          <w:hyperlink w:anchor="_Toc478387587" w:history="1">
+          <w:hyperlink w:anchor="_Toc478388619" w:history="1">
             <w:r>
               <w:rPr>
                 <w:rStyle w:val="Hyperlink"/>
@@ -160,7 +180,7 @@
                 <w:noProof/>
                 <w:webHidden/>
               </w:rPr>
-              <w:instrText xml:space="preserve"> PAGEREF _Toc478387587 \h </w:instrText>
+              <w:instrText xml:space="preserve"> PAGEREF _Toc478388619 \h </w:instrText>
             </w:r>
             <w:r>
               <w:rPr>
@@ -198,10 +218,11 @@
               <w:tab w:val="right" w:leader="dot" w:pos="9350"/>
             </w:tabs>
             <w:rPr>
+              <w:rFonts w:eastAsiaTheme="minorEastAsia"/>
               <w:noProof/>
             </w:rPr>
           </w:pPr>
-          <w:hyperlink w:anchor="_Toc478387588" w:history="1">
+          <w:hyperlink w:anchor="_Toc478388620" w:history="1">
             <w:r>
               <w:rPr>
                 <w:rStyle w:val="Hyperlink"/>
@@ -228,7 +249,76 @@
                 <w:noProof/>
                 <w:webHidden/>
               </w:rPr>
-              <w:instrText xml:space="preserve"> PAGEREF _Toc478387588 \h </w:instrText>
+              <w:instrText xml:space="preserve"> PAGEREF _Toc478388620 \h </w:instrText>
+            </w:r>
+            <w:r>
+              <w:rPr>
+                <w:noProof/>
+                <w:webHidden/>
+              </w:rPr>
+            </w:r>
+            <w:r>
+              <w:rPr>
+                <w:noProof/>
+                <w:webHidden/>
+              </w:rPr>
+              <w:fldChar w:fldCharType="separate"/>
+            </w:r>
+            <w:r>
+              <w:rPr>
+                <w:noProof/>
+                <w:webHidden/>
+              </w:rPr>
+              <w:t>7</w:t>
+            </w:r>
+            <w:r>
+              <w:rPr>
+                <w:noProof/>
+                <w:webHidden/>
+              </w:rPr>
+              <w:fldChar w:fldCharType="end"/>
+            </w:r>
+          </w:hyperlink>
+        </w:p>
+        <w:p>
+          <w:pPr>
+            <w:pStyle w:val="TOC1"/>
+            <w:tabs>
+              <w:tab w:val="right" w:leader="dot" w:pos="9350"/>
+            </w:tabs>
+            <w:rPr>
+              <w:rFonts w:eastAsiaTheme="minorEastAsia"/>
+              <w:noProof/>
+            </w:rPr>
+          </w:pPr>
+          <w:hyperlink w:anchor="_Toc478388621" w:history="1">
+            <w:r>
+              <w:rPr>
+                <w:rStyle w:val="Hyperlink"/>
+                <w:noProof/>
+              </w:rPr>
+              <w:t>Branches</w:t>
+            </w:r>
+            <w:r>
+              <w:rPr>
+                <w:noProof/>
+                <w:webHidden/>
+              </w:rPr>
+              <w:tab/>
+            </w:r>
+            <w:r>
+              <w:rPr>
+                <w:noProof/>
+                <w:webHidden/>
+              </w:rPr>
+              <w:fldChar w:fldCharType="begin"/>
+            </w:r>
+            <w:r>
+              <w:rPr>
+                <w:noProof/>
+                <w:webHidden/>
+              </w:rPr>
+              <w:instrText xml:space="preserve"> PAGEREF _Toc478388621 \h </w:instrText>
             </w:r>
             <w:r>
               <w:rPr>
@@ -285,12 +375,14 @@
         </w:rPr>
         <w:br w:type="page"/>
       </w:r>
+      <w:bookmarkStart w:id="0" w:name="_GoBack"/>
+      <w:bookmarkEnd w:id="0"/>
     </w:p>
     <w:p>
       <w:pPr>
         <w:pStyle w:val="Heading1"/>
       </w:pPr>
-      <w:bookmarkStart w:id="0" w:name="_Toc478387586"/>
+      <w:bookmarkStart w:id="1" w:name="_Toc478388618"/>
       <w:r>
         <w:lastRenderedPageBreak/>
         <w:t xml:space="preserve">GitHub – </w:t>
@@ -301,7 +393,7 @@
       <w:r>
         <w:t>ake a repository</w:t>
       </w:r>
-      <w:bookmarkEnd w:id="0"/>
+      <w:bookmarkEnd w:id="1"/>
     </w:p>
     <w:p>
       <w:pPr>
@@ -332,7 +424,7 @@
                 <w:noProof/>
               </w:rPr>
               <w:drawing>
-                <wp:inline distT="0" distB="0" distL="0" distR="0" wp14:anchorId="05845889" wp14:editId="67C1867F">
+                <wp:inline distT="0" distB="0" distL="0" distR="0" wp14:anchorId="74F1B714" wp14:editId="78096004">
                   <wp:extent cx="5867400" cy="2125051"/>
                   <wp:effectExtent l="0" t="0" r="0" b="8890"/>
                   <wp:docPr id="1" name="Picture 1"/>
@@ -393,7 +485,7 @@
                 <w:noProof/>
               </w:rPr>
               <w:drawing>
-                <wp:inline distT="0" distB="0" distL="0" distR="0" wp14:anchorId="2D41475F" wp14:editId="38DABA3C">
+                <wp:inline distT="0" distB="0" distL="0" distR="0" wp14:anchorId="1AB56D12" wp14:editId="3D260981">
                   <wp:extent cx="5305425" cy="4576496"/>
                   <wp:effectExtent l="0" t="0" r="0" b="0"/>
                   <wp:docPr id="2" name="Picture 2"/>
@@ -497,7 +589,7 @@
                 <w:noProof/>
               </w:rPr>
               <w:drawing>
-                <wp:inline distT="0" distB="0" distL="0" distR="0" wp14:anchorId="03548FB2" wp14:editId="6C5C8710">
+                <wp:inline distT="0" distB="0" distL="0" distR="0" wp14:anchorId="77477C04" wp14:editId="0C6DA3B6">
                   <wp:extent cx="5943600" cy="3803650"/>
                   <wp:effectExtent l="0" t="0" r="0" b="6350"/>
                   <wp:docPr id="3" name="Picture 3"/>
@@ -571,7 +663,7 @@
               <mc:AlternateContent>
                 <mc:Choice Requires="wps">
                   <w:drawing>
-                    <wp:anchor distT="0" distB="0" distL="114300" distR="114300" simplePos="0" relativeHeight="251659264" behindDoc="0" locked="0" layoutInCell="1" allowOverlap="1">
+                    <wp:anchor distT="0" distB="0" distL="114300" distR="114300" simplePos="0" relativeHeight="251659264" behindDoc="0" locked="0" layoutInCell="1" allowOverlap="1" wp14:anchorId="652E3323" wp14:editId="386CC47F">
                       <wp:simplePos x="0" y="0"/>
                       <wp:positionH relativeFrom="column">
                         <wp:posOffset>3871595</wp:posOffset>
@@ -659,7 +751,7 @@
                 <w:noProof/>
               </w:rPr>
               <w:drawing>
-                <wp:inline distT="0" distB="0" distL="0" distR="0" wp14:anchorId="512B0890" wp14:editId="0A074E70">
+                <wp:inline distT="0" distB="0" distL="0" distR="0" wp14:anchorId="3FBAFC80" wp14:editId="03759578">
                   <wp:extent cx="4076700" cy="2095500"/>
                   <wp:effectExtent l="0" t="0" r="0" b="0"/>
                   <wp:docPr id="4" name="Picture 4"/>
@@ -742,7 +834,7 @@
                 <w:noProof/>
               </w:rPr>
               <w:drawing>
-                <wp:inline distT="0" distB="0" distL="0" distR="0" wp14:anchorId="499EB427" wp14:editId="3D3F39B7">
+                <wp:inline distT="0" distB="0" distL="0" distR="0" wp14:anchorId="50F3BD56" wp14:editId="31B3748B">
                   <wp:extent cx="2628900" cy="3345875"/>
                   <wp:effectExtent l="0" t="0" r="0" b="6985"/>
                   <wp:docPr id="6" name="Picture 6"/>
@@ -794,7 +886,15 @@
           </w:tcPr>
           <w:p>
             <w:r>
-              <w:t>Open Git Bash</w:t>
+              <w:t xml:space="preserve">Open </w:t>
+            </w:r>
+            <w:proofErr w:type="spellStart"/>
+            <w:r>
+              <w:t>Git</w:t>
+            </w:r>
+            <w:proofErr w:type="spellEnd"/>
+            <w:r>
+              <w:t xml:space="preserve"> Bash</w:t>
             </w:r>
           </w:p>
         </w:tc>
@@ -821,7 +921,7 @@
                 <w:noProof/>
               </w:rPr>
               <w:drawing>
-                <wp:inline distT="0" distB="0" distL="0" distR="0" wp14:anchorId="06CFEACD" wp14:editId="5A7C229F">
+                <wp:inline distT="0" distB="0" distL="0" distR="0" wp14:anchorId="4C8ACC57" wp14:editId="03CE0944">
                   <wp:extent cx="5943600" cy="883285"/>
                   <wp:effectExtent l="0" t="0" r="0" b="0"/>
                   <wp:docPr id="7" name="Picture 7"/>
@@ -866,7 +966,15 @@
           </w:tcPr>
           <w:p>
             <w:r>
-              <w:t xml:space="preserve">Change to the directory you want to place the file folder from Git Hub, not “cd” is the command to change directory.  </w:t>
+              <w:t xml:space="preserve">Change to the directory you want to place the file folder from </w:t>
+            </w:r>
+            <w:proofErr w:type="spellStart"/>
+            <w:r>
+              <w:t>Git</w:t>
+            </w:r>
+            <w:proofErr w:type="spellEnd"/>
+            <w:r>
+              <w:t xml:space="preserve"> Hub, not “cd” is the command to change directory.  </w:t>
             </w:r>
           </w:p>
         </w:tc>
@@ -893,7 +1001,7 @@
                 <w:noProof/>
               </w:rPr>
               <w:drawing>
-                <wp:inline distT="0" distB="0" distL="0" distR="0" wp14:anchorId="1AD53B95" wp14:editId="156C64E7">
+                <wp:inline distT="0" distB="0" distL="0" distR="0" wp14:anchorId="12461926" wp14:editId="263F770F">
                   <wp:extent cx="5943600" cy="445770"/>
                   <wp:effectExtent l="0" t="0" r="0" b="0"/>
                   <wp:docPr id="8" name="Picture 8"/>
@@ -938,7 +1046,23 @@
           </w:tcPr>
           <w:p>
             <w:r>
-              <w:t>Type “git clone “ (make sure there is a space after clone) than paste in the path you copied from Git Hub and enter.</w:t>
+              <w:t>Type “</w:t>
+            </w:r>
+            <w:proofErr w:type="spellStart"/>
+            <w:r>
+              <w:t>git</w:t>
+            </w:r>
+            <w:proofErr w:type="spellEnd"/>
+            <w:r>
+              <w:t xml:space="preserve"> clone “ (make sure there is a space after clone) than paste in the path you copied from </w:t>
+            </w:r>
+            <w:proofErr w:type="spellStart"/>
+            <w:r>
+              <w:t>Git</w:t>
+            </w:r>
+            <w:proofErr w:type="spellEnd"/>
+            <w:r>
+              <w:t xml:space="preserve"> Hub and enter.</w:t>
             </w:r>
           </w:p>
         </w:tc>
@@ -954,7 +1078,7 @@
                 <w:noProof/>
               </w:rPr>
               <w:drawing>
-                <wp:inline distT="0" distB="0" distL="0" distR="0" wp14:anchorId="4F2D8E3A" wp14:editId="58E5654D">
+                <wp:inline distT="0" distB="0" distL="0" distR="0" wp14:anchorId="6BC75363" wp14:editId="58D6EE1B">
                   <wp:extent cx="5943600" cy="979170"/>
                   <wp:effectExtent l="0" t="0" r="0" b="0"/>
                   <wp:docPr id="9" name="Picture 9"/>
@@ -999,7 +1123,15 @@
           </w:tcPr>
           <w:p>
             <w:r>
-              <w:t>You will see something like this, and your files are cloned and on  your local machine ready to use.</w:t>
+              <w:t xml:space="preserve">You will see something like this, and your files are cloned and </w:t>
+            </w:r>
+            <w:proofErr w:type="gramStart"/>
+            <w:r>
+              <w:t>on  your</w:t>
+            </w:r>
+            <w:proofErr w:type="gramEnd"/>
+            <w:r>
+              <w:t xml:space="preserve"> local machine ready to use.</w:t>
             </w:r>
           </w:p>
           <w:p/>
@@ -1027,11 +1159,11 @@
       <w:pPr>
         <w:pStyle w:val="Heading1"/>
       </w:pPr>
-      <w:bookmarkStart w:id="1" w:name="_Toc478387587"/>
+      <w:bookmarkStart w:id="2" w:name="_Toc478388619"/>
       <w:r>
         <w:t>Save a Commit to GitHub</w:t>
       </w:r>
-      <w:bookmarkEnd w:id="1"/>
+      <w:bookmarkEnd w:id="2"/>
     </w:p>
     <w:p/>
     <w:tbl>
@@ -1054,7 +1186,7 @@
                 <w:noProof/>
               </w:rPr>
               <w:drawing>
-                <wp:inline distT="0" distB="0" distL="0" distR="0" wp14:anchorId="6B54C367" wp14:editId="2DD92BA6">
+                <wp:inline distT="0" distB="0" distL="0" distR="0" wp14:anchorId="48796670" wp14:editId="745BAE5A">
                   <wp:extent cx="5943600" cy="368300"/>
                   <wp:effectExtent l="0" t="0" r="0" b="0"/>
                   <wp:docPr id="10" name="Picture 10"/>
@@ -1127,7 +1259,7 @@
                 <w:noProof/>
               </w:rPr>
               <w:drawing>
-                <wp:inline distT="0" distB="0" distL="0" distR="0" wp14:anchorId="0BC3C7D8" wp14:editId="2C010BD7">
+                <wp:inline distT="0" distB="0" distL="0" distR="0" wp14:anchorId="7C3CA076" wp14:editId="3CE4D31E">
                   <wp:extent cx="5943600" cy="538480"/>
                   <wp:effectExtent l="0" t="0" r="0" b="0"/>
                   <wp:docPr id="11" name="Picture 11"/>
@@ -1172,7 +1304,15 @@
           </w:tcPr>
           <w:p>
             <w:r>
-              <w:t>Use the command “git add –A” to stage all of the files that have been changed or added.</w:t>
+              <w:t>Use the command “</w:t>
+            </w:r>
+            <w:proofErr w:type="spellStart"/>
+            <w:r>
+              <w:t>git</w:t>
+            </w:r>
+            <w:proofErr w:type="spellEnd"/>
+            <w:r>
+              <w:t xml:space="preserve"> add –A” to stage all of the files that have been changed or added.</w:t>
             </w:r>
           </w:p>
         </w:tc>
@@ -1199,7 +1339,7 @@
                 <w:noProof/>
               </w:rPr>
               <w:drawing>
-                <wp:inline distT="0" distB="0" distL="0" distR="0" wp14:anchorId="14A719DC" wp14:editId="589C5E1B">
+                <wp:inline distT="0" distB="0" distL="0" distR="0" wp14:anchorId="3183F04E" wp14:editId="2DA6A1F9">
                   <wp:extent cx="5943600" cy="827405"/>
                   <wp:effectExtent l="0" t="0" r="0" b="0"/>
                   <wp:docPr id="12" name="Picture 12"/>
@@ -1244,7 +1384,15 @@
           </w:tcPr>
           <w:p>
             <w:r>
-              <w:t>Use the command ‘git commit –m “comment on what was done” ‘ to create the commit with the message that will be associated with the commit.</w:t>
+              <w:t>Use the command ‘</w:t>
+            </w:r>
+            <w:proofErr w:type="spellStart"/>
+            <w:r>
+              <w:t>git</w:t>
+            </w:r>
+            <w:proofErr w:type="spellEnd"/>
+            <w:r>
+              <w:t xml:space="preserve"> commit –m “comment on what was done” ‘ to create the commit with the message that will be associated with the commit.</w:t>
             </w:r>
           </w:p>
         </w:tc>
@@ -1271,7 +1419,7 @@
                 <w:noProof/>
               </w:rPr>
               <w:drawing>
-                <wp:inline distT="0" distB="0" distL="0" distR="0" wp14:anchorId="2E499836" wp14:editId="0E38E266">
+                <wp:inline distT="0" distB="0" distL="0" distR="0" wp14:anchorId="6CA0ABCA" wp14:editId="6AEB5885">
                   <wp:extent cx="5943600" cy="344805"/>
                   <wp:effectExtent l="0" t="0" r="0" b="0"/>
                   <wp:docPr id="13" name="Picture 13"/>
@@ -1316,7 +1464,15 @@
           </w:tcPr>
           <w:p>
             <w:r>
-              <w:t>Use the command “git push” to push the changes up to GitHub.</w:t>
+              <w:t>Use the command “</w:t>
+            </w:r>
+            <w:proofErr w:type="spellStart"/>
+            <w:r>
+              <w:t>git</w:t>
+            </w:r>
+            <w:proofErr w:type="spellEnd"/>
+            <w:r>
+              <w:t xml:space="preserve"> push” to push the changes up to GitHub.</w:t>
             </w:r>
           </w:p>
         </w:tc>
@@ -1342,9 +1498,8 @@
               <w:rPr>
                 <w:noProof/>
               </w:rPr>
-              <w:lastRenderedPageBreak/>
               <w:drawing>
-                <wp:inline distT="0" distB="0" distL="0" distR="0" wp14:anchorId="5CD72A9E" wp14:editId="476A0C42">
+                <wp:inline distT="0" distB="0" distL="0" distR="0" wp14:anchorId="61AFD522" wp14:editId="31906C11">
                   <wp:extent cx="2352675" cy="2335870"/>
                   <wp:effectExtent l="0" t="0" r="0" b="7620"/>
                   <wp:docPr id="14" name="Picture 14"/>
@@ -1416,7 +1571,7 @@
                 <w:noProof/>
               </w:rPr>
               <w:drawing>
-                <wp:inline distT="0" distB="0" distL="0" distR="0" wp14:anchorId="7ED62E55" wp14:editId="6B619FD4">
+                <wp:inline distT="0" distB="0" distL="0" distR="0" wp14:anchorId="0C8EA58A" wp14:editId="57715F0C">
                   <wp:extent cx="5943600" cy="452755"/>
                   <wp:effectExtent l="0" t="0" r="0" b="4445"/>
                   <wp:docPr id="15" name="Picture 15"/>
@@ -1455,7 +1610,15 @@
           <w:p/>
           <w:p>
             <w:r>
-              <w:t>the UserName might be in the console with the password also in the console or…</w:t>
+              <w:t xml:space="preserve">the </w:t>
+            </w:r>
+            <w:proofErr w:type="spellStart"/>
+            <w:r>
+              <w:t>UserName</w:t>
+            </w:r>
+            <w:proofErr w:type="spellEnd"/>
+            <w:r>
+              <w:t xml:space="preserve"> might be in the console with the password also in the console or…</w:t>
             </w:r>
           </w:p>
           <w:p/>
@@ -1465,7 +1628,7 @@
                 <w:noProof/>
               </w:rPr>
               <w:drawing>
-                <wp:inline distT="0" distB="0" distL="0" distR="0" wp14:anchorId="79F818FB" wp14:editId="3DE33B50">
+                <wp:inline distT="0" distB="0" distL="0" distR="0" wp14:anchorId="335826E0" wp14:editId="57D83F35">
                   <wp:extent cx="3305175" cy="1743075"/>
                   <wp:effectExtent l="0" t="0" r="9525" b="9525"/>
                   <wp:docPr id="16" name="Picture 16"/>
@@ -1510,7 +1673,15 @@
           </w:tcPr>
           <w:p>
             <w:r>
-              <w:t>The UserName might be in the console and the password in a pop up.</w:t>
+              <w:t xml:space="preserve">The </w:t>
+            </w:r>
+            <w:proofErr w:type="spellStart"/>
+            <w:r>
+              <w:t>UserName</w:t>
+            </w:r>
+            <w:proofErr w:type="spellEnd"/>
+            <w:r>
+              <w:t xml:space="preserve"> might be in the console and the password in a pop up.</w:t>
             </w:r>
           </w:p>
           <w:p/>
@@ -1542,9 +1713,8 @@
               <w:rPr>
                 <w:noProof/>
               </w:rPr>
-              <w:lastRenderedPageBreak/>
               <w:drawing>
-                <wp:inline distT="0" distB="0" distL="0" distR="0" wp14:anchorId="1E8BF6FD" wp14:editId="51DFFB55">
+                <wp:inline distT="0" distB="0" distL="0" distR="0" wp14:anchorId="1DFDBA4F" wp14:editId="29E12B50">
                   <wp:extent cx="5943600" cy="1203960"/>
                   <wp:effectExtent l="0" t="0" r="0" b="0"/>
                   <wp:docPr id="17" name="Picture 17"/>
@@ -1589,7 +1759,15 @@
           </w:tcPr>
           <w:p>
             <w:r>
-              <w:t>When you have finished logging in you will se something like this, which indicates that the commit has been pushed up to GitHub.</w:t>
+              <w:t xml:space="preserve">When you have finished logging in you will </w:t>
+            </w:r>
+            <w:proofErr w:type="spellStart"/>
+            <w:r>
+              <w:t>se</w:t>
+            </w:r>
+            <w:proofErr w:type="spellEnd"/>
+            <w:r>
+              <w:t xml:space="preserve"> something like this, which indicates that the commit has been pushed up to GitHub.</w:t>
             </w:r>
           </w:p>
         </w:tc>
@@ -1606,11 +1784,11 @@
       <w:pPr>
         <w:pStyle w:val="Heading1"/>
       </w:pPr>
-      <w:bookmarkStart w:id="2" w:name="_Toc478387588"/>
+      <w:bookmarkStart w:id="3" w:name="_Toc478388620"/>
       <w:r>
         <w:t>Making sure you are working on the current commit.</w:t>
       </w:r>
-      <w:bookmarkEnd w:id="2"/>
+      <w:bookmarkEnd w:id="3"/>
     </w:p>
     <w:p>
       <w:r>
@@ -1637,7 +1815,7 @@
                 <w:noProof/>
               </w:rPr>
               <w:drawing>
-                <wp:inline distT="0" distB="0" distL="0" distR="0" wp14:anchorId="498C1962" wp14:editId="2D35240B">
+                <wp:inline distT="0" distB="0" distL="0" distR="0" wp14:anchorId="3E4761E5" wp14:editId="5383731E">
                   <wp:extent cx="5943600" cy="421640"/>
                   <wp:effectExtent l="0" t="0" r="0" b="0"/>
                   <wp:docPr id="18" name="Picture 18"/>
@@ -1682,7 +1860,15 @@
           </w:tcPr>
           <w:p>
             <w:r>
-              <w:t>Run Git Bash and go to the folder using the “cd” that has your repository saved on your local machine.</w:t>
+              <w:t xml:space="preserve">Run </w:t>
+            </w:r>
+            <w:proofErr w:type="spellStart"/>
+            <w:r>
+              <w:t>Git</w:t>
+            </w:r>
+            <w:proofErr w:type="spellEnd"/>
+            <w:r>
+              <w:t xml:space="preserve"> Bash and go to the folder using the “cd” that has your repository saved on your local machine.</w:t>
             </w:r>
           </w:p>
           <w:p/>
@@ -1711,7 +1897,7 @@
                 <w:noProof/>
               </w:rPr>
               <w:drawing>
-                <wp:inline distT="0" distB="0" distL="0" distR="0" wp14:anchorId="305EED21" wp14:editId="0CCA452F">
+                <wp:inline distT="0" distB="0" distL="0" distR="0" wp14:anchorId="74E4396F" wp14:editId="727C5AF8">
                   <wp:extent cx="5943600" cy="1917700"/>
                   <wp:effectExtent l="0" t="0" r="0" b="6350"/>
                   <wp:docPr id="19" name="Picture 19"/>
@@ -1756,7 +1942,15 @@
           </w:tcPr>
           <w:p>
             <w:r>
-              <w:t>Use the command “git pull” and the latest version will be merged into your repository.cd</w:t>
+              <w:t>Use the command “</w:t>
+            </w:r>
+            <w:proofErr w:type="spellStart"/>
+            <w:r>
+              <w:t>git</w:t>
+            </w:r>
+            <w:proofErr w:type="spellEnd"/>
+            <w:r>
+              <w:t xml:space="preserve"> pull” and the latest version will be merged into your repository.cd</w:t>
             </w:r>
           </w:p>
           <w:p/>
@@ -1784,7 +1978,7 @@
                 <w:noProof/>
               </w:rPr>
               <w:drawing>
-                <wp:inline distT="0" distB="0" distL="0" distR="0" wp14:anchorId="3E2B41A5" wp14:editId="2DF70073">
+                <wp:inline distT="0" distB="0" distL="0" distR="0" wp14:anchorId="27BAE1D8" wp14:editId="4776D7C9">
                   <wp:extent cx="5943600" cy="608965"/>
                   <wp:effectExtent l="0" t="0" r="0" b="635"/>
                   <wp:docPr id="20" name="Picture 20"/>
@@ -1829,7 +2023,15 @@
           </w:tcPr>
           <w:p>
             <w:r>
-              <w:t>If you do “git pull” and there is nothing new to pull you will get this message.</w:t>
+              <w:t>If you do “</w:t>
+            </w:r>
+            <w:proofErr w:type="spellStart"/>
+            <w:r>
+              <w:t>git</w:t>
+            </w:r>
+            <w:proofErr w:type="spellEnd"/>
+            <w:r>
+              <w:t xml:space="preserve"> pull” and there is nothing new to pull you will get this message.</w:t>
             </w:r>
           </w:p>
         </w:tc>
@@ -1845,9 +2047,12 @@
       <w:pPr>
         <w:pStyle w:val="Heading1"/>
       </w:pPr>
+      <w:bookmarkStart w:id="4" w:name="_Toc478388621"/>
       <w:r>
+        <w:lastRenderedPageBreak/>
         <w:t>Branches</w:t>
       </w:r>
+      <w:bookmarkEnd w:id="4"/>
     </w:p>
     <w:p/>
     <w:tbl>
@@ -1915,7 +2120,15 @@
           </w:tcPr>
           <w:p>
             <w:r>
-              <w:t>Use the command ‘git checkout –b “new-branch”  to create a new branch and go there.</w:t>
+              <w:t>Use the command ‘</w:t>
+            </w:r>
+            <w:proofErr w:type="spellStart"/>
+            <w:r>
+              <w:t>git</w:t>
+            </w:r>
+            <w:proofErr w:type="spellEnd"/>
+            <w:r>
+              <w:t xml:space="preserve"> checkout –b “new-branch”  to create a new branch and go there.</w:t>
             </w:r>
           </w:p>
         </w:tc>
@@ -1987,17 +2200,30 @@
           </w:tcPr>
           <w:p>
             <w:r>
-              <w:t xml:space="preserve">Use the command ‘git checkout master’  to switch back to a branch that already exists. </w:t>
+              <w:t>Use the command ‘</w:t>
+            </w:r>
+            <w:proofErr w:type="spellStart"/>
+            <w:r>
+              <w:t>git</w:t>
+            </w:r>
+            <w:proofErr w:type="spellEnd"/>
+            <w:r>
+              <w:t xml:space="preserve"> checkout master</w:t>
+            </w:r>
+            <w:proofErr w:type="gramStart"/>
+            <w:r>
+              <w:t>’  to</w:t>
+            </w:r>
+            <w:proofErr w:type="gramEnd"/>
+            <w:r>
+              <w:t xml:space="preserve"> switch back to a branch that already exists. </w:t>
             </w:r>
           </w:p>
         </w:tc>
       </w:tr>
     </w:tbl>
     <w:p/>
-    <w:p>
-      <w:bookmarkStart w:id="3" w:name="_GoBack"/>
-      <w:bookmarkEnd w:id="3"/>
-    </w:p>
+    <w:p/>
     <w:sectPr>
       <w:headerReference w:type="default" r:id="rId29"/>
       <w:footerReference w:type="default" r:id="rId30"/>
@@ -2212,6 +2438,7 @@
                             <w:dataBinding w:prefixMappings="xmlns:ns0='http://purl.org/dc/elements/1.1/' xmlns:ns1='http://schemas.openxmlformats.org/package/2006/metadata/core-properties' " w:xpath="/ns1:coreProperties[1]/ns0:title[1]" w:storeItemID="{6C3C8BC8-F283-45AE-878A-BAB7291924A1}"/>
                             <w:text/>
                           </w:sdtPr>
+                          <w:sdtEndPr/>
                           <w:sdtContent>
                             <w:p>
                               <w:pPr>
@@ -3239,7 +3466,7 @@
 </file>
 
 <file path=customXml/itemProps1.xml><?xml version="1.0" encoding="utf-8"?>
-<ds:datastoreItem xmlns:ds="http://schemas.openxmlformats.org/officeDocument/2006/customXml" ds:itemID="{EBE9E6BC-38EC-4A95-B557-59980EFF834F}">
+<ds:datastoreItem xmlns:ds="http://schemas.openxmlformats.org/officeDocument/2006/customXml" ds:itemID="{996F8229-31E1-4B7C-9069-611B14C027BF}">
   <ds:schemaRefs>
     <ds:schemaRef ds:uri="http://schemas.openxmlformats.org/officeDocument/2006/bibliography"/>
   </ds:schemaRefs>

</xml_diff>